<commit_message>
AI Project - real final submission
</commit_message>
<xml_diff>
--- a/Poker_Report.docx
+++ b/Poker_Report.docx
@@ -5,6 +5,28 @@
     <w:p>
       <w:pPr>
         <w:bidi/>
+        <w:jc w:val="center"/>
+        <w:rPr>
+          <w:b/>
+          <w:bCs/>
+          <w:sz w:val="40"/>
+          <w:szCs w:val="40"/>
+          <w:u w:val="single"/>
+        </w:rPr>
+      </w:pPr>
+      <w:r>
+        <w:rPr>
+          <w:rFonts w:hint="cs"/>
+          <w:b/>
+          <w:bCs/>
+          <w:sz w:val="52"/>
+          <w:szCs w:val="52"/>
+          <w:u w:val="single"/>
+          <w:rtl/>
+        </w:rPr>
+        <w:t xml:space="preserve">דו"ח פרויקט </w:t>
+      </w:r>
+      <w:r>
         <w:rPr>
           <w:b/>
           <w:bCs/>
@@ -12,18 +34,17 @@
           <w:szCs w:val="28"/>
           <w:u w:val="single"/>
         </w:rPr>
-      </w:pPr>
-      <w:r>
-        <w:rPr>
-          <w:rFonts w:hint="cs"/>
+        <w:br/>
+      </w:r>
+      <w:r>
+        <w:rPr>
           <w:b/>
           <w:bCs/>
           <w:sz w:val="28"/>
           <w:szCs w:val="28"/>
           <w:u w:val="single"/>
-          <w:rtl/>
-        </w:rPr>
-        <w:t xml:space="preserve">דו"ח פרויקט </w:t>
+        </w:rPr>
+        <w:t>Reinforcement</w:t>
       </w:r>
       <w:r>
         <w:rPr>
@@ -32,19 +53,16 @@
           <w:sz w:val="28"/>
           <w:szCs w:val="28"/>
           <w:u w:val="single"/>
-          <w:rtl/>
-        </w:rPr>
-        <w:t>–</w:t>
-      </w:r>
-      <w:r>
-        <w:rPr>
-          <w:rFonts w:hint="cs"/>
+        </w:rPr>
+        <w:t xml:space="preserve"> learning of</w:t>
+      </w:r>
+      <w:r>
+        <w:rPr>
           <w:b/>
           <w:bCs/>
           <w:sz w:val="28"/>
           <w:szCs w:val="28"/>
           <w:u w:val="single"/>
-          <w:rtl/>
         </w:rPr>
         <w:t xml:space="preserve"> </w:t>
       </w:r>
@@ -56,7 +74,7 @@
           <w:szCs w:val="28"/>
           <w:u w:val="single"/>
         </w:rPr>
-        <w:t>Reinforcement</w:t>
+        <w:t>mini-</w:t>
       </w:r>
       <w:r>
         <w:rPr>
@@ -66,7 +84,7 @@
           <w:szCs w:val="28"/>
           <w:u w:val="single"/>
         </w:rPr>
-        <w:t xml:space="preserve"> learning of</w:t>
+        <w:t>poker agents</w:t>
       </w:r>
       <w:r>
         <w:rPr>
@@ -76,7 +94,7 @@
           <w:szCs w:val="28"/>
           <w:u w:val="single"/>
         </w:rPr>
-        <w:t xml:space="preserve"> </w:t>
+        <w:br/>
       </w:r>
       <w:r>
         <w:rPr>
@@ -85,119 +103,57 @@
           <w:sz w:val="28"/>
           <w:szCs w:val="28"/>
           <w:u w:val="single"/>
-        </w:rPr>
-        <w:t>mini-</w:t>
-      </w:r>
-      <w:r>
-        <w:rPr>
-          <w:b/>
-          <w:bCs/>
-          <w:sz w:val="28"/>
-          <w:szCs w:val="28"/>
-          <w:u w:val="single"/>
-        </w:rPr>
-        <w:t>poker agents</w:t>
-      </w:r>
-      <w:r>
-        <w:rPr>
-          <w:rFonts w:hint="cs"/>
-          <w:b/>
-          <w:bCs/>
-          <w:sz w:val="28"/>
-          <w:szCs w:val="28"/>
-          <w:u w:val="single"/>
-          <w:rtl/>
-        </w:rPr>
-        <w:t>:</w:t>
-      </w:r>
-    </w:p>
-    <w:p>
-      <w:pPr>
-        <w:bidi/>
-        <w:rPr>
-          <w:b/>
-          <w:bCs/>
+          <w:rtl/>
+        </w:rPr>
+        <w:br/>
+      </w:r>
+      <w:r>
+        <w:rPr>
           <w:sz w:val="24"/>
           <w:szCs w:val="24"/>
+        </w:rPr>
+        <w:t>by Itay Guy (305104184) and Dean Sharaby (311138747)</w:t>
+      </w:r>
+    </w:p>
+    <w:p>
+      <w:pPr>
+        <w:bidi/>
+        <w:jc w:val="center"/>
+        <w:rPr>
+          <w:b/>
+          <w:bCs/>
           <w:u w:val="single"/>
-          <w:rtl/>
-        </w:rPr>
-      </w:pPr>
-      <w:r>
-        <w:rPr>
-          <w:rFonts w:hint="cs"/>
-          <w:b/>
-          <w:bCs/>
-          <w:sz w:val="24"/>
-          <w:szCs w:val="24"/>
-          <w:u w:val="single"/>
-          <w:rtl/>
-        </w:rPr>
-        <w:t>מגישים:</w:t>
-      </w:r>
-    </w:p>
-    <w:p>
-      <w:pPr>
-        <w:bidi/>
-        <w:rPr>
-          <w:b/>
-          <w:bCs/>
-          <w:sz w:val="24"/>
-          <w:szCs w:val="24"/>
-          <w:rtl/>
-        </w:rPr>
-      </w:pPr>
-      <w:r>
-        <w:rPr>
-          <w:rFonts w:hint="cs"/>
-          <w:b/>
-          <w:bCs/>
-          <w:sz w:val="24"/>
-          <w:szCs w:val="24"/>
-          <w:rtl/>
-        </w:rPr>
-        <w:t>איתי גיא, 305104184</w:t>
-      </w:r>
-    </w:p>
-    <w:p>
-      <w:pPr>
-        <w:bidi/>
-        <w:rPr>
-          <w:b/>
-          <w:bCs/>
-          <w:sz w:val="24"/>
-          <w:szCs w:val="24"/>
-          <w:rtl/>
-        </w:rPr>
-      </w:pPr>
-      <w:r>
-        <w:rPr>
-          <w:rFonts w:hint="cs"/>
-          <w:b/>
-          <w:bCs/>
-          <w:sz w:val="24"/>
-          <w:szCs w:val="24"/>
-          <w:rtl/>
-        </w:rPr>
-        <w:t>ד</w:t>
-      </w:r>
-      <w:r>
-        <w:rPr>
-          <w:rFonts w:hint="cs"/>
-          <w:b/>
-          <w:bCs/>
-          <w:sz w:val="24"/>
-          <w:szCs w:val="24"/>
-          <w:rtl/>
-        </w:rPr>
-        <w:t>ין שרעבי,</w:t>
-      </w:r>
-      <w:r>
-        <w:rPr>
-          <w:rFonts w:hint="cs"/>
-          <w:sz w:val="28"/>
-          <w:szCs w:val="28"/>
-          <w:rtl/>
+        </w:rPr>
+      </w:pPr>
+    </w:p>
+    <w:p>
+      <w:pPr>
+        <w:bidi/>
+        <w:rPr>
+          <w:b/>
+          <w:bCs/>
+          <w:sz w:val="44"/>
+          <w:szCs w:val="44"/>
+          <w:rtl/>
+        </w:rPr>
+      </w:pPr>
+      <w:r>
+        <w:rPr>
+          <w:rFonts w:hint="cs"/>
+          <w:b/>
+          <w:bCs/>
+          <w:sz w:val="44"/>
+          <w:szCs w:val="44"/>
+          <w:rtl/>
+        </w:rPr>
+        <w:t>השוואה סטטיסטית בין ביצועי הסוכן החכם אל מול הסוכן האקראי</w:t>
+      </w:r>
+      <w:r>
+        <w:rPr>
+          <w:b/>
+          <w:bCs/>
+          <w:sz w:val="44"/>
+          <w:szCs w:val="44"/>
         </w:rPr>
         <w:t xml:space="preserve"> </w:t>
       </w:r>
@@ -206,37 +162,30 @@
           <w:rFonts w:hint="cs"/>
           <w:b/>
           <w:bCs/>
-          <w:sz w:val="24"/>
-          <w:szCs w:val="24"/>
-          <w:rtl/>
-        </w:rPr>
-        <w:t>311138747</w:t>
-      </w:r>
-    </w:p>
-    <w:p>
-      <w:pPr>
-        <w:bidi/>
-        <w:rPr>
-          <w:sz w:val="24"/>
-          <w:szCs w:val="24"/>
-          <w:u w:val="single"/>
-          <w:rtl/>
-        </w:rPr>
-      </w:pPr>
-      <w:r>
-        <w:rPr>
-          <w:rFonts w:hint="cs"/>
-          <w:sz w:val="24"/>
-          <w:szCs w:val="24"/>
-          <w:rtl/>
-        </w:rPr>
-        <w:t>6.</w:t>
-      </w:r>
-      <w:r>
-        <w:rPr>
-          <w:rFonts w:hint="cs"/>
-          <w:sz w:val="24"/>
-          <w:szCs w:val="24"/>
+          <w:sz w:val="44"/>
+          <w:szCs w:val="44"/>
+          <w:rtl/>
+        </w:rPr>
+        <w:t>(</w:t>
+      </w:r>
+      <w:r>
+        <w:rPr>
+          <w:rFonts w:hint="cs"/>
+          <w:b/>
+          <w:bCs/>
+          <w:sz w:val="44"/>
+          <w:szCs w:val="44"/>
+          <w:rtl/>
+        </w:rPr>
+        <w:t>כאשר</w:t>
+      </w:r>
+      <w:r>
+        <w:rPr>
+          <w:rFonts w:hint="cs"/>
+          <w:b/>
+          <w:bCs/>
+          <w:sz w:val="44"/>
+          <w:szCs w:val="44"/>
           <w:rtl/>
         </w:rPr>
         <w:t xml:space="preserve"> </w:t>
@@ -244,49 +193,46 @@
       <w:r>
         <w:rPr>
           <w:rFonts w:hint="cs"/>
-          <w:sz w:val="24"/>
-          <w:szCs w:val="24"/>
-          <w:u w:val="single"/>
-          <w:rtl/>
-        </w:rPr>
-        <w:t>השוואה סטטיסטית בין ביצועי הסוכן החכם אל מול הסוכן האקראי</w:t>
-      </w:r>
-      <w:r>
-        <w:rPr>
-          <w:sz w:val="24"/>
-          <w:szCs w:val="24"/>
-          <w:u w:val="single"/>
-        </w:rPr>
-        <w:t xml:space="preserve"> </w:t>
-      </w:r>
-      <w:r>
-        <w:rPr>
-          <w:rFonts w:hint="cs"/>
-          <w:sz w:val="24"/>
-          <w:szCs w:val="24"/>
-          <w:u w:val="single"/>
-          <w:rtl/>
-        </w:rPr>
-        <w:t xml:space="preserve">(עבור </w:t>
-      </w:r>
-      <w:r>
-        <w:rPr>
-          <w:sz w:val="24"/>
-          <w:szCs w:val="24"/>
-          <w:u w:val="single"/>
-        </w:rPr>
-        <w:t>total money=10</w:t>
-      </w:r>
-      <w:r>
-        <w:rPr>
-          <w:rFonts w:hint="cs"/>
-          <w:sz w:val="24"/>
-          <w:szCs w:val="24"/>
-          <w:u w:val="single"/>
-          <w:rtl/>
-        </w:rPr>
-        <w:t>):</w:t>
-      </w:r>
+          <w:b/>
+          <w:bCs/>
+          <w:sz w:val="44"/>
+          <w:szCs w:val="44"/>
+          <w:rtl/>
+        </w:rPr>
+        <w:t xml:space="preserve">סכום התחלתי הוא </w:t>
+      </w:r>
+      <w:r>
+        <w:rPr>
+          <w:b/>
+          <w:bCs/>
+          <w:sz w:val="44"/>
+          <w:szCs w:val="44"/>
+        </w:rPr>
+        <w:t>10</w:t>
+      </w:r>
+      <w:r>
+        <w:rPr>
+          <w:rFonts w:hint="cs"/>
+          <w:b/>
+          <w:bCs/>
+          <w:sz w:val="44"/>
+          <w:szCs w:val="44"/>
+          <w:rtl/>
+        </w:rPr>
+        <w:t>)</w:t>
+      </w:r>
+    </w:p>
+    <w:p>
+      <w:pPr>
+        <w:bidi/>
+        <w:rPr>
+          <w:b/>
+          <w:bCs/>
+          <w:sz w:val="44"/>
+          <w:szCs w:val="44"/>
+          <w:rtl/>
+        </w:rPr>
+      </w:pPr>
     </w:p>
     <w:p>
       <w:pPr>
@@ -302,10 +248,17 @@
           <w:rFonts w:hint="cs"/>
           <w:rtl/>
         </w:rPr>
-        <w:t xml:space="preserve">כפי שניתן לראות בהדפסה המצורפת הסוכן החכם מצליח לבלף את יריבו הסוכן האקראי </w:t>
-      </w:r>
-      <w:r>
-        <w:t>_</w:t>
+        <w:t xml:space="preserve">הסוכן החכם מצליח לבלף את יריבו הסוכן האקראי </w:t>
+      </w:r>
+      <w:r>
+        <w:rPr>
+          <w:rFonts w:hint="cs"/>
+          <w:rtl/>
+        </w:rPr>
+        <w:t>ב-</w:t>
+      </w:r>
+      <w:r>
+        <w:t>7.06%</w:t>
       </w:r>
       <w:r>
         <w:rPr>
@@ -341,39 +294,8 @@
     </w:p>
     <w:p>
       <w:pPr>
-        <w:pStyle w:val="ListParagraph"/>
-        <w:bidi/>
-      </w:pPr>
-      <w:r>
-        <w:rPr>
-          <w:rFonts w:hint="cs"/>
-          <w:rtl/>
-        </w:rPr>
-        <w:t xml:space="preserve">בלוף: </w:t>
-      </w:r>
-      <w:r>
-        <w:t>(reward-penalty)^2 &lt; BLUFF_UNDERBOUND</w:t>
-      </w:r>
-    </w:p>
-    <w:p>
-      <w:pPr>
-        <w:bidi/>
-        <w:rPr>
-          <w:u w:val="single"/>
-        </w:rPr>
-      </w:pPr>
-      <w:r>
-        <w:rPr>
-          <w:rFonts w:hint="cs"/>
-          <w:u w:val="single"/>
-          <w:rtl/>
-        </w:rPr>
-        <w:t>פונקציה זו מתבצעת בכל סיום סיבוב:</w:t>
-      </w:r>
-    </w:p>
-    <w:p>
-      <w:pPr>
-        <w:bidi/>
+        <w:bidi/>
+        <w:ind w:left="720"/>
         <w:rPr>
           <w:rtl/>
         </w:rPr>
@@ -383,9 +305,17 @@
           <w:noProof/>
         </w:rPr>
         <w:drawing>
-          <wp:inline distT="0" distB="0" distL="0" distR="0" wp14:anchorId="2E983716" wp14:editId="5C4208C6">
-            <wp:extent cx="5391150" cy="1400175"/>
-            <wp:effectExtent l="0" t="0" r="0" b="9525"/>
+          <wp:anchor distT="0" distB="0" distL="114300" distR="114300" simplePos="0" relativeHeight="251679744" behindDoc="0" locked="0" layoutInCell="1" allowOverlap="1" wp14:anchorId="2E983716" wp14:editId="571E9A42">
+            <wp:simplePos x="0" y="0"/>
+            <wp:positionH relativeFrom="column">
+              <wp:posOffset>461362</wp:posOffset>
+            </wp:positionH>
+            <wp:positionV relativeFrom="paragraph">
+              <wp:posOffset>395478</wp:posOffset>
+            </wp:positionV>
+            <wp:extent cx="5025543" cy="1305221"/>
+            <wp:effectExtent l="0" t="0" r="3810" b="9525"/>
+            <wp:wrapSquare wrapText="bothSides"/>
             <wp:docPr id="4" name="Picture 4"/>
             <wp:cNvGraphicFramePr>
               <a:graphicFrameLocks xmlns:a="http://schemas.openxmlformats.org/drawingml/2006/main" noChangeAspect="1"/>
@@ -398,7 +328,13 @@
                     <pic:cNvPicPr/>
                   </pic:nvPicPr>
                   <pic:blipFill>
-                    <a:blip r:embed="rId5"/>
+                    <a:blip r:embed="rId5">
+                      <a:extLst>
+                        <a:ext uri="{28A0092B-C50C-407E-A947-70E740481C1C}">
+                          <a14:useLocalDpi xmlns:a14="http://schemas.microsoft.com/office/drawing/2010/main" val="0"/>
+                        </a:ext>
+                      </a:extLst>
+                    </a:blip>
                     <a:stretch>
                       <a:fillRect/>
                     </a:stretch>
@@ -406,7 +342,7 @@
                   <pic:spPr>
                     <a:xfrm>
                       <a:off x="0" y="0"/>
-                      <a:ext cx="5391150" cy="1400175"/>
+                      <a:ext cx="5025543" cy="1305221"/>
                     </a:xfrm>
                     <a:prstGeom prst="rect">
                       <a:avLst/>
@@ -415,9 +351,94 @@
                 </pic:pic>
               </a:graphicData>
             </a:graphic>
-          </wp:inline>
+          </wp:anchor>
         </w:drawing>
       </w:r>
+      <w:r>
+        <w:rPr>
+          <w:rFonts w:hint="cs"/>
+          <w:rtl/>
+        </w:rPr>
+        <w:t>הגדרת הבלוף</w:t>
+      </w:r>
+      <w:r>
+        <w:rPr>
+          <w:rFonts w:hint="cs"/>
+          <w:rtl/>
+        </w:rPr>
+        <w:t xml:space="preserve">: </w:t>
+      </w:r>
+      <w:r>
+        <w:t>(reward-penalty)^2 &lt; BLUFF_UNDERBOUND</w:t>
+      </w:r>
+      <w:r>
+        <w:rPr>
+          <w:rtl/>
+        </w:rPr>
+        <w:br/>
+      </w:r>
+      <w:r>
+        <w:rPr>
+          <w:rFonts w:hint="cs"/>
+          <w:rtl/>
+        </w:rPr>
+        <w:t>המיושמת כך בקוד:</w:t>
+      </w:r>
+    </w:p>
+    <w:p>
+      <w:pPr>
+        <w:bidi/>
+        <w:ind w:left="720"/>
+        <w:rPr>
+          <w:rtl/>
+        </w:rPr>
+      </w:pPr>
+    </w:p>
+    <w:p>
+      <w:pPr>
+        <w:bidi/>
+        <w:ind w:left="720"/>
+      </w:pPr>
+    </w:p>
+    <w:p>
+      <w:pPr>
+        <w:bidi/>
+        <w:rPr>
+          <w:rtl/>
+        </w:rPr>
+      </w:pPr>
+    </w:p>
+    <w:p>
+      <w:pPr>
+        <w:bidi/>
+        <w:rPr>
+          <w:rtl/>
+        </w:rPr>
+      </w:pPr>
+    </w:p>
+    <w:p>
+      <w:pPr>
+        <w:bidi/>
+        <w:rPr>
+          <w:rtl/>
+        </w:rPr>
+      </w:pPr>
+    </w:p>
+    <w:p>
+      <w:pPr>
+        <w:bidi/>
+        <w:rPr>
+          <w:rtl/>
+        </w:rPr>
+      </w:pPr>
+    </w:p>
+    <w:p>
+      <w:pPr>
+        <w:bidi/>
+        <w:rPr>
+          <w:rtl/>
+        </w:rPr>
+      </w:pPr>
     </w:p>
     <w:p>
       <w:pPr>
@@ -433,42 +454,112 @@
           <w:rFonts w:hint="cs"/>
           <w:rtl/>
         </w:rPr>
-        <w:t>כמות המשחקונים שהסוכן החכם מנצח לאורך כמות ה-</w:t>
-      </w:r>
-      <w:r>
-        <w:t>epochs</w:t>
-      </w:r>
-      <w:r>
-        <w:rPr>
-          <w:rFonts w:hint="cs"/>
-          <w:rtl/>
-        </w:rPr>
-        <w:t xml:space="preserve"> הינה </w:t>
-      </w:r>
-      <w:r>
-        <w:rPr>
-          <w:rFonts w:hint="cs"/>
-          <w:rtl/>
-        </w:rPr>
-        <w:t>11.18</w:t>
-      </w:r>
-      <w:r>
-        <w:t>~</w:t>
+        <w:t xml:space="preserve">כמות </w:t>
+      </w:r>
+      <w:r>
+        <w:rPr>
+          <w:rFonts w:hint="cs"/>
+          <w:rtl/>
+        </w:rPr>
+        <w:t>הסיבובים</w:t>
+      </w:r>
+      <w:r>
+        <w:rPr>
+          <w:rFonts w:hint="cs"/>
+          <w:rtl/>
+        </w:rPr>
+        <w:t xml:space="preserve"> </w:t>
+      </w:r>
+      <w:r>
+        <w:rPr>
+          <w:rFonts w:hint="cs"/>
+          <w:rtl/>
+        </w:rPr>
+        <w:t>הממוצע עד ש</w:t>
+      </w:r>
+      <w:r>
+        <w:rPr>
+          <w:rFonts w:hint="cs"/>
+          <w:rtl/>
+        </w:rPr>
+        <w:t>הסוכן החכם מנצח</w:t>
+      </w:r>
+      <w:r>
+        <w:rPr>
+          <w:rFonts w:hint="cs"/>
+          <w:rtl/>
+        </w:rPr>
+        <w:t xml:space="preserve"> היא</w:t>
+      </w:r>
+      <w:r>
+        <w:rPr>
+          <w:rFonts w:hint="cs"/>
+          <w:rtl/>
+        </w:rPr>
+        <w:t xml:space="preserve"> </w:t>
+      </w:r>
+      <w:r>
+        <w:rPr>
+          <w:rFonts w:hint="cs"/>
+          <w:rtl/>
+        </w:rPr>
+        <w:t>11</w:t>
+      </w:r>
+      <w:r>
+        <w:rPr>
+          <w:rFonts w:hint="cs"/>
+          <w:rtl/>
+        </w:rPr>
+        <w:t xml:space="preserve"> </w:t>
       </w:r>
     </w:p>
     <w:p>
       <w:pPr>
         <w:pStyle w:val="ListParagraph"/>
-        <w:bidi/>
-      </w:pPr>
-      <w:r>
+        <w:numPr>
+          <w:ilvl w:val="0"/>
+          <w:numId w:val="3"/>
+        </w:numPr>
+        <w:bidi/>
         <w:rPr>
           <w:noProof/>
         </w:rPr>
+      </w:pPr>
+      <w:r>
+        <w:rPr>
+          <w:rFonts w:hint="cs"/>
+          <w:rtl/>
+        </w:rPr>
+        <w:t xml:space="preserve">ממוצע העונשים של הסוכן החכם לאורך תקופת הלימוד היא </w:t>
+      </w:r>
+      <w:r>
+        <w:t>-2.915</w:t>
+      </w:r>
+    </w:p>
+    <w:p>
+      <w:pPr>
+        <w:pStyle w:val="ListParagraph"/>
+        <w:bidi/>
+        <w:rPr>
+          <w:noProof/>
+        </w:rPr>
+      </w:pPr>
+      <w:r>
+        <w:rPr>
+          <w:noProof/>
+        </w:rPr>
         <w:drawing>
-          <wp:inline distT="0" distB="0" distL="0" distR="0" wp14:anchorId="7A2E8EFA" wp14:editId="47685D4A">
-            <wp:extent cx="4629150" cy="2762250"/>
+          <wp:anchor distT="0" distB="0" distL="114300" distR="114300" simplePos="0" relativeHeight="251680768" behindDoc="0" locked="0" layoutInCell="1" allowOverlap="1" wp14:anchorId="65F9FD06" wp14:editId="1C8A9444">
+            <wp:simplePos x="0" y="0"/>
+            <wp:positionH relativeFrom="column">
+              <wp:posOffset>1067308</wp:posOffset>
+            </wp:positionH>
+            <wp:positionV relativeFrom="paragraph">
+              <wp:posOffset>61951</wp:posOffset>
+            </wp:positionV>
+            <wp:extent cx="4629150" cy="1792224"/>
             <wp:effectExtent l="0" t="0" r="0" b="0"/>
+            <wp:wrapSquare wrapText="bothSides"/>
             <wp:docPr id="12" name="Picture 12"/>
             <wp:cNvGraphicFramePr>
               <a:graphicFrameLocks xmlns:a="http://schemas.openxmlformats.org/drawingml/2006/main" noChangeAspect="1"/>
@@ -480,99 +571,174 @@
                     <pic:cNvPr id="1" name=""/>
                     <pic:cNvPicPr/>
                   </pic:nvPicPr>
-                  <pic:blipFill>
-                    <a:blip r:embed="rId6"/>
-                    <a:stretch>
-                      <a:fillRect/>
-                    </a:stretch>
+                  <pic:blipFill rotWithShape="1">
+                    <a:blip r:embed="rId6">
+                      <a:extLst>
+                        <a:ext uri="{28A0092B-C50C-407E-A947-70E740481C1C}">
+                          <a14:useLocalDpi xmlns:a14="http://schemas.microsoft.com/office/drawing/2010/main" val="0"/>
+                        </a:ext>
+                      </a:extLst>
+                    </a:blip>
+                    <a:srcRect b="35117"/>
+                    <a:stretch/>
                   </pic:blipFill>
-                  <pic:spPr>
+                  <pic:spPr bwMode="auto">
                     <a:xfrm>
                       <a:off x="0" y="0"/>
-                      <a:ext cx="4629150" cy="2762250"/>
+                      <a:ext cx="4629150" cy="1792224"/>
                     </a:xfrm>
                     <a:prstGeom prst="rect">
                       <a:avLst/>
                     </a:prstGeom>
+                    <a:ln>
+                      <a:noFill/>
+                    </a:ln>
+                    <a:extLst>
+                      <a:ext uri="{53640926-AAD7-44D8-BBD7-CCE9431645EC}">
+                        <a14:shadowObscured xmlns:a14="http://schemas.microsoft.com/office/drawing/2010/main"/>
+                      </a:ext>
+                    </a:extLst>
                   </pic:spPr>
                 </pic:pic>
               </a:graphicData>
             </a:graphic>
-          </wp:inline>
+          </wp:anchor>
         </w:drawing>
       </w:r>
+    </w:p>
+    <w:p>
+      <w:pPr>
+        <w:pStyle w:val="ListParagraph"/>
+        <w:bidi/>
+        <w:rPr>
+          <w:noProof/>
+        </w:rPr>
+      </w:pPr>
+    </w:p>
+    <w:p>
+      <w:pPr>
+        <w:pStyle w:val="ListParagraph"/>
+        <w:bidi/>
+        <w:rPr>
+          <w:noProof/>
+        </w:rPr>
+      </w:pPr>
+    </w:p>
+    <w:p>
+      <w:pPr>
+        <w:pStyle w:val="ListParagraph"/>
+        <w:bidi/>
+        <w:rPr>
+          <w:noProof/>
+        </w:rPr>
+      </w:pPr>
+    </w:p>
+    <w:p>
+      <w:pPr>
+        <w:pStyle w:val="ListParagraph"/>
+        <w:bidi/>
+        <w:rPr>
+          <w:noProof/>
+        </w:rPr>
+      </w:pPr>
+    </w:p>
+    <w:p>
+      <w:pPr>
+        <w:pStyle w:val="ListParagraph"/>
+        <w:bidi/>
+        <w:rPr>
+          <w:noProof/>
+        </w:rPr>
+      </w:pPr>
+    </w:p>
+    <w:p>
+      <w:pPr>
+        <w:pStyle w:val="ListParagraph"/>
+        <w:bidi/>
+        <w:rPr>
+          <w:noProof/>
+        </w:rPr>
+      </w:pPr>
+    </w:p>
+    <w:p>
+      <w:pPr>
+        <w:pStyle w:val="ListParagraph"/>
+        <w:bidi/>
+        <w:rPr>
+          <w:noProof/>
+        </w:rPr>
+      </w:pPr>
+    </w:p>
+    <w:p>
+      <w:pPr>
+        <w:pStyle w:val="ListParagraph"/>
+        <w:bidi/>
+        <w:rPr>
+          <w:noProof/>
+        </w:rPr>
+      </w:pPr>
+    </w:p>
+    <w:p>
+      <w:pPr>
+        <w:pStyle w:val="ListParagraph"/>
+        <w:bidi/>
+        <w:rPr>
+          <w:noProof/>
+        </w:rPr>
+      </w:pPr>
+    </w:p>
+    <w:p>
+      <w:pPr>
+        <w:bidi/>
+        <w:rPr>
+          <w:noProof/>
+        </w:rPr>
+      </w:pPr>
+    </w:p>
+    <w:p>
+      <w:pPr>
+        <w:bidi/>
+        <w:rPr>
+          <w:noProof/>
+        </w:rPr>
+      </w:pPr>
+      <w:bookmarkStart w:id="0" w:name="_GoBack"/>
+      <w:bookmarkEnd w:id="0"/>
     </w:p>
     <w:p>
       <w:pPr>
         <w:pStyle w:val="ListParagraph"/>
         <w:numPr>
           <w:ilvl w:val="0"/>
-          <w:numId w:val="5"/>
+          <w:numId w:val="3"/>
         </w:numPr>
         <w:bidi/>
         <w:rPr>
-          <w:noProof/>
-        </w:rPr>
-      </w:pPr>
-      <w:r>
-        <w:rPr>
-          <w:rFonts w:hint="cs"/>
-          <w:rtl/>
-        </w:rPr>
-        <w:t xml:space="preserve">ממוצע העונשים שהסוכן החכם </w:t>
-      </w:r>
-      <w:r>
-        <w:rPr>
-          <w:rFonts w:hint="cs"/>
-          <w:rtl/>
-        </w:rPr>
-        <w:t>מקבל</w:t>
-      </w:r>
-      <w:r>
-        <w:rPr>
-          <w:rFonts w:hint="cs"/>
-          <w:rtl/>
-        </w:rPr>
-        <w:t xml:space="preserve"> לאורך תקופת הלימוד </w:t>
-      </w:r>
-      <w:r>
-        <w:rPr>
-          <w:rFonts w:hint="cs"/>
-          <w:rtl/>
-        </w:rPr>
-        <w:t>היא</w:t>
-      </w:r>
-      <w:r>
-        <w:rPr>
-          <w:rFonts w:hint="cs"/>
-          <w:rtl/>
-        </w:rPr>
-        <w:t xml:space="preserve"> </w:t>
-      </w:r>
-      <w:r>
-        <w:t>~-2.915</w:t>
+          <w:b/>
+          <w:bCs/>
+        </w:rPr>
+      </w:pPr>
+      <w:r>
+        <w:rPr>
+          <w:rFonts w:hint="cs"/>
+          <w:b/>
+          <w:bCs/>
+          <w:sz w:val="32"/>
+          <w:szCs w:val="32"/>
+          <w:rtl/>
+        </w:rPr>
+        <w:lastRenderedPageBreak/>
+        <w:t>מידול המרחב</w:t>
       </w:r>
     </w:p>
     <w:p>
       <w:pPr>
         <w:pStyle w:val="ListParagraph"/>
-        <w:numPr>
-          <w:ilvl w:val="0"/>
-          <w:numId w:val="5"/>
-        </w:numPr>
         <w:bidi/>
         <w:rPr>
           <w:u w:val="single"/>
         </w:rPr>
       </w:pPr>
-      <w:r>
-        <w:rPr>
-          <w:rFonts w:hint="cs"/>
-          <w:u w:val="single"/>
-          <w:rtl/>
-        </w:rPr>
-        <w:t>מידול המרחב:</w:t>
-      </w:r>
     </w:p>
     <w:p>
       <w:pPr>
@@ -611,25 +777,59 @@
             <w:sz w:val="18"/>
             <w:szCs w:val="18"/>
           </w:rPr>
-          <m:t>[rank_card1(0-12),rank_card2(0-12),is_same_suit(0-1), pot_amount(</m:t>
-        </m:r>
-        <m:r>
-          <w:rPr>
-            <w:rFonts w:ascii="Cambria Math" w:hAnsi="Cambria Math"/>
-            <w:sz w:val="18"/>
-            <w:szCs w:val="18"/>
-          </w:rPr>
-          <m:t>0-3</m:t>
-        </m:r>
-        <m:r>
-          <w:rPr>
-            <w:rFonts w:ascii="Cambria Math" w:hAnsi="Cambria Math"/>
-            <w:sz w:val="18"/>
-            <w:szCs w:val="18"/>
-          </w:rPr>
-          <m:t>),is_big_blind(0-1)]</m:t>
+          <m:t>[rank_card1(0-12),rank_card2(0-12),is_same_suit(0-1), pot_amount(0-3),is_big_blind(0-1)]</m:t>
         </m:r>
       </m:oMath>
+    </w:p>
+    <w:p>
+      <w:pPr>
+        <w:pStyle w:val="ListParagraph"/>
+        <w:bidi/>
+        <w:rPr>
+          <w:rFonts w:eastAsiaTheme="minorEastAsia"/>
+        </w:rPr>
+      </w:pPr>
+      <w:r>
+        <w:rPr>
+          <w:rFonts w:hint="cs"/>
+          <w:rtl/>
+        </w:rPr>
+        <w:t xml:space="preserve">לפי מודל זה קיימים </w:t>
+      </w:r>
+      <w:r>
+        <w:t>13*</w:t>
+      </w:r>
+      <w:r>
+        <w:t>7</w:t>
+      </w:r>
+      <w:r>
+        <w:t xml:space="preserve">*2*4*2 = </w:t>
+      </w:r>
+      <w:r>
+        <w:t>1456</w:t>
+      </w:r>
+      <w:r>
+        <w:rPr>
+          <w:rFonts w:hint="cs"/>
+          <w:rtl/>
+        </w:rPr>
+        <w:t xml:space="preserve"> מצבים</w:t>
+      </w:r>
+      <w:r>
+        <w:rPr>
+          <w:rFonts w:hint="cs"/>
+          <w:rtl/>
+        </w:rPr>
+        <w:t xml:space="preserve"> שונים</w:t>
+      </w:r>
+      <w:r>
+        <w:rPr>
+          <w:b/>
+          <w:bCs/>
+          <w:rtl/>
+        </w:rPr>
+        <w:br/>
+      </w:r>
     </w:p>
     <w:p>
       <w:pPr>
@@ -645,153 +845,118 @@
           <w:rFonts w:hint="cs"/>
           <w:rtl/>
         </w:rPr>
-        <w:t xml:space="preserve">סך הכל מידלנו </w:t>
-      </w:r>
-      <w:r>
-        <w:rPr>
-          <w:b/>
-          <w:bCs/>
-        </w:rPr>
-        <w:t>13*</w:t>
-      </w:r>
-      <w:r>
-        <w:rPr>
-          <w:b/>
-          <w:bCs/>
-        </w:rPr>
-        <w:t>7</w:t>
-      </w:r>
-      <w:r>
-        <w:rPr>
-          <w:b/>
-          <w:bCs/>
-        </w:rPr>
-        <w:t xml:space="preserve">*2*4*2 = </w:t>
-      </w:r>
-      <w:r>
-        <w:rPr>
-          <w:b/>
-          <w:bCs/>
-        </w:rPr>
-        <w:t>1456</w:t>
-      </w:r>
-      <w:r>
-        <w:rPr>
-          <w:rFonts w:hint="cs"/>
-          <w:b/>
-          <w:bCs/>
-          <w:rtl/>
-        </w:rPr>
-        <w:t xml:space="preserve"> מצבים</w:t>
-      </w:r>
-      <w:r>
-        <w:rPr>
-          <w:rFonts w:hint="cs"/>
-          <w:rtl/>
-        </w:rPr>
-        <w:t>.</w:t>
-      </w:r>
-    </w:p>
-    <w:p>
-      <w:pPr>
-        <w:bidi/>
-      </w:pPr>
-    </w:p>
-    <w:p>
-      <w:pPr>
-        <w:bidi/>
-        <w:ind w:left="720"/>
-        <w:rPr>
-          <w:u w:val="single"/>
-          <w:rtl/>
-        </w:rPr>
-      </w:pPr>
-      <w:r>
-        <w:rPr>
-          <w:rFonts w:hint="cs"/>
-          <w:u w:val="single"/>
-          <w:rtl/>
-        </w:rPr>
-        <w:lastRenderedPageBreak/>
-        <w:t>כ</w:t>
-      </w:r>
-      <w:r>
-        <w:rPr>
-          <w:rFonts w:hint="cs"/>
-          <w:u w:val="single"/>
-          <w:rtl/>
-        </w:rPr>
-        <w:t>ל</w:t>
-      </w:r>
-      <w:r>
-        <w:rPr>
-          <w:rFonts w:hint="cs"/>
-          <w:u w:val="single"/>
-          <w:rtl/>
-        </w:rPr>
-        <w:t xml:space="preserve"> וקטור הנ"ל ממופה באופן יעיל לזוג מהצורה:</w:t>
-      </w:r>
-    </w:p>
-    <w:p>
-      <w:pPr>
-        <w:pStyle w:val="ListParagraph"/>
-        <w:numPr>
-          <w:ilvl w:val="0"/>
-          <w:numId w:val="9"/>
-        </w:numPr>
-        <w:bidi/>
-      </w:pPr>
+        <w:t xml:space="preserve"> כל </w:t>
+      </w:r>
+      <w:r>
+        <w:rPr>
+          <w:rFonts w:hint="cs"/>
+          <w:rtl/>
+        </w:rPr>
+        <w:t>מצב</w:t>
+      </w:r>
+      <w:r>
+        <w:rPr>
+          <w:rFonts w:hint="cs"/>
+          <w:rtl/>
+        </w:rPr>
+        <w:t xml:space="preserve"> ממופה ל</w:t>
+      </w:r>
+      <w:r>
+        <w:rPr>
+          <w:rFonts w:hint="cs"/>
+          <w:rtl/>
+        </w:rPr>
+        <w:t xml:space="preserve">2 פעולות שניתן לבצע במשחק בכל תור </w:t>
+      </w:r>
       <m:oMath>
         <m:r>
           <w:rPr>
             <w:rFonts w:ascii="Cambria Math" w:hAnsi="Cambria Math"/>
           </w:rPr>
-          <m:t>[reward/penalty(allin),reward/penalty(fold)]</m:t>
+          <m:t>[allin,fold]</m:t>
         </m:r>
       </m:oMath>
+      <w:r>
+        <w:rPr>
+          <w:rtl/>
+        </w:rPr>
+        <w:br/>
+      </w:r>
+      <w:r>
+        <w:rPr>
+          <w:rFonts w:hint="cs"/>
+          <w:rtl/>
+        </w:rPr>
+        <w:t xml:space="preserve">כאשר כל איבר </w:t>
+      </w:r>
+      <w:r>
+        <w:rPr>
+          <w:rFonts w:hint="cs"/>
+          <w:rtl/>
+        </w:rPr>
+        <w:t>בווקטו</w:t>
+      </w:r>
+      <w:r>
+        <w:rPr>
+          <w:rFonts w:hint="eastAsia"/>
+          <w:rtl/>
+        </w:rPr>
+        <w:t>ר</w:t>
+      </w:r>
+      <w:r>
+        <w:rPr>
+          <w:rFonts w:hint="cs"/>
+          <w:rtl/>
+        </w:rPr>
+        <w:t xml:space="preserve"> זו מכיל את ערך ה-</w:t>
+      </w:r>
+      <w:r>
+        <w:t>reward/penalty</w:t>
+      </w:r>
+      <w:r>
+        <w:rPr>
+          <w:rFonts w:hint="cs"/>
+          <w:rtl/>
+        </w:rPr>
+        <w:t xml:space="preserve"> שהצטבר עד לצעד </w:t>
+      </w:r>
+      <w:r>
+        <w:rPr>
+          <w:rFonts w:hint="cs"/>
+          <w:rtl/>
+        </w:rPr>
+        <w:t>ה-</w:t>
+      </w:r>
+      <w:r>
+        <w:t>t</w:t>
+      </w:r>
+      <w:r>
+        <w:rPr>
+          <w:rFonts w:hint="cs"/>
+          <w:rtl/>
+        </w:rPr>
+        <w:t xml:space="preserve"> במשחק</w:t>
+      </w:r>
     </w:p>
     <w:p>
       <w:pPr>
         <w:pStyle w:val="ListParagraph"/>
         <w:bidi/>
-        <w:rPr>
-          <w:rtl/>
-        </w:rPr>
-      </w:pPr>
-      <w:r>
-        <w:rPr>
-          <w:rFonts w:hint="cs"/>
-          <w:rtl/>
-        </w:rPr>
-        <w:t>כאשר כל איבר בוקטור זו מכיל את ערך ה-</w:t>
-      </w:r>
-      <w:r>
-        <w:t>reward/penalty</w:t>
-      </w:r>
-      <w:r>
-        <w:rPr>
-          <w:rFonts w:hint="cs"/>
-          <w:rtl/>
-        </w:rPr>
-        <w:t xml:space="preserve"> שהצטבר עד לצעד </w:t>
-      </w:r>
-      <w:r>
-        <w:rPr>
-          <w:rFonts w:hint="cs"/>
-          <w:rtl/>
-        </w:rPr>
-        <w:t>ה-</w:t>
-      </w:r>
-      <w:r>
-        <w:t>t</w:t>
-      </w:r>
-      <w:r>
-        <w:rPr>
-          <w:rFonts w:hint="cs"/>
-          <w:rtl/>
-        </w:rPr>
-        <w:t xml:space="preserve"> במשחק</w:t>
-      </w:r>
+        <w:ind w:left="1440"/>
+        <w:rPr>
+          <w:rtl/>
+        </w:rPr>
+      </w:pPr>
+    </w:p>
+    <w:p>
+      <w:pPr>
+        <w:pStyle w:val="ListParagraph"/>
+        <w:bidi/>
+        <w:ind w:left="1440"/>
+        <w:rPr>
+          <w:rtl/>
+        </w:rPr>
+      </w:pPr>
     </w:p>
     <w:p>
       <w:pPr>
@@ -938,6 +1103,12 @@
         </w:rPr>
         <w:t>מסויים (באופן דינאמי לפי כמות הכסף שברשותו)</w:t>
       </w:r>
+      <w:r>
+        <w:rPr>
+          <w:rtl/>
+        </w:rPr>
+        <w:br/>
+      </w:r>
     </w:p>
     <w:p>
       <w:pPr>
@@ -948,7 +1119,6 @@
         </w:numPr>
         <w:bidi/>
         <w:rPr>
-          <w:rFonts w:hint="cs"/>
           <w:rtl/>
         </w:rPr>
       </w:pPr>
@@ -969,15 +1139,6 @@
         </w:rPr>
         <w:t xml:space="preserve"> בתוך נוסחת העדכון</w:t>
       </w:r>
-    </w:p>
-    <w:p>
-      <w:pPr>
-        <w:pStyle w:val="ListParagraph"/>
-        <w:bidi/>
-        <w:rPr>
-          <w:rtl/>
-        </w:rPr>
-      </w:pPr>
     </w:p>
     <w:p>
       <w:pPr>
@@ -1197,10 +1358,6 @@
     <w:p>
       <w:pPr>
         <w:pStyle w:val="ListParagraph"/>
-        <w:numPr>
-          <w:ilvl w:val="0"/>
-          <w:numId w:val="8"/>
-        </w:numPr>
         <w:bidi/>
       </w:pPr>
     </w:p>
@@ -1260,6 +1417,96 @@
       <w:pPr>
         <w:pStyle w:val="ListParagraph"/>
         <w:bidi/>
+        <w:rPr>
+          <w:rtl/>
+        </w:rPr>
+      </w:pPr>
+    </w:p>
+    <w:p>
+      <w:pPr>
+        <w:pStyle w:val="ListParagraph"/>
+        <w:bidi/>
+        <w:rPr>
+          <w:rtl/>
+        </w:rPr>
+      </w:pPr>
+    </w:p>
+    <w:p>
+      <w:pPr>
+        <w:pStyle w:val="ListParagraph"/>
+        <w:bidi/>
+        <w:rPr>
+          <w:rtl/>
+        </w:rPr>
+      </w:pPr>
+    </w:p>
+    <w:p>
+      <w:pPr>
+        <w:pStyle w:val="ListParagraph"/>
+        <w:bidi/>
+        <w:rPr>
+          <w:rtl/>
+        </w:rPr>
+      </w:pPr>
+    </w:p>
+    <w:p>
+      <w:pPr>
+        <w:pStyle w:val="ListParagraph"/>
+        <w:bidi/>
+        <w:rPr>
+          <w:rtl/>
+        </w:rPr>
+      </w:pPr>
+    </w:p>
+    <w:p>
+      <w:pPr>
+        <w:pStyle w:val="ListParagraph"/>
+        <w:bidi/>
+        <w:rPr>
+          <w:rtl/>
+        </w:rPr>
+      </w:pPr>
+    </w:p>
+    <w:p>
+      <w:pPr>
+        <w:pStyle w:val="ListParagraph"/>
+        <w:bidi/>
+        <w:rPr>
+          <w:rtl/>
+        </w:rPr>
+      </w:pPr>
+    </w:p>
+    <w:p>
+      <w:pPr>
+        <w:pStyle w:val="ListParagraph"/>
+        <w:bidi/>
+        <w:rPr>
+          <w:rtl/>
+        </w:rPr>
+      </w:pPr>
+    </w:p>
+    <w:p>
+      <w:pPr>
+        <w:pStyle w:val="ListParagraph"/>
+        <w:bidi/>
+        <w:rPr>
+          <w:rtl/>
+        </w:rPr>
+      </w:pPr>
+    </w:p>
+    <w:p>
+      <w:pPr>
+        <w:pStyle w:val="ListParagraph"/>
+        <w:bidi/>
+        <w:rPr>
+          <w:rtl/>
+        </w:rPr>
+      </w:pPr>
+    </w:p>
+    <w:p>
+      <w:pPr>
+        <w:pStyle w:val="ListParagraph"/>
+        <w:bidi/>
       </w:pPr>
     </w:p>
     <w:p>
@@ -1271,16 +1518,56 @@
         </w:numPr>
         <w:bidi/>
         <w:rPr>
-          <w:u w:val="single"/>
-        </w:rPr>
-      </w:pPr>
-      <w:r>
-        <w:rPr>
-          <w:rFonts w:hint="cs"/>
-          <w:u w:val="single"/>
-          <w:rtl/>
-        </w:rPr>
-        <w:t>גרף שיפור ביצועים של הסוכן החכם לאורך נסיונות הלמידה:</w:t>
+          <w:b/>
+          <w:bCs/>
+          <w:sz w:val="28"/>
+          <w:szCs w:val="28"/>
+        </w:rPr>
+      </w:pPr>
+      <w:r>
+        <w:rPr>
+          <w:rFonts w:hint="cs"/>
+          <w:b/>
+          <w:bCs/>
+          <w:sz w:val="28"/>
+          <w:szCs w:val="28"/>
+          <w:rtl/>
+        </w:rPr>
+        <w:lastRenderedPageBreak/>
+        <w:t xml:space="preserve">גרף שיפור ביצועים של הסוכן החכם לאורך </w:t>
+      </w:r>
+      <w:r>
+        <w:rPr>
+          <w:rFonts w:hint="cs"/>
+          <w:b/>
+          <w:bCs/>
+          <w:sz w:val="28"/>
+          <w:szCs w:val="28"/>
+          <w:rtl/>
+        </w:rPr>
+        <w:t>ניסיונו</w:t>
+      </w:r>
+      <w:r>
+        <w:rPr>
+          <w:rFonts w:hint="eastAsia"/>
+          <w:b/>
+          <w:bCs/>
+          <w:sz w:val="28"/>
+          <w:szCs w:val="28"/>
+          <w:rtl/>
+        </w:rPr>
+        <w:t>ת</w:t>
+      </w:r>
+      <w:r>
+        <w:rPr>
+          <w:rFonts w:hint="cs"/>
+          <w:b/>
+          <w:bCs/>
+          <w:sz w:val="28"/>
+          <w:szCs w:val="28"/>
+          <w:rtl/>
+        </w:rPr>
+        <w:t xml:space="preserve"> הלמידה</w:t>
       </w:r>
     </w:p>
     <w:p>
@@ -1361,13 +1648,15 @@
       <w:pPr>
         <w:pStyle w:val="ListParagraph"/>
         <w:bidi/>
-      </w:pPr>
-      <w:r>
-        <w:rPr>
-          <w:rFonts w:hint="cs"/>
-          <w:rtl/>
-        </w:rPr>
-        <w:lastRenderedPageBreak/>
+        <w:rPr>
+          <w:rtl/>
+        </w:rPr>
+      </w:pPr>
+      <w:r>
+        <w:rPr>
+          <w:rFonts w:hint="cs"/>
+          <w:rtl/>
+        </w:rPr>
         <w:t>חלק עיקרי מהמדד של לימוד הסוכן הם ה-</w:t>
       </w:r>
       <w:r>
@@ -1385,6 +1674,13 @@
       <w:pPr>
         <w:pStyle w:val="ListParagraph"/>
         <w:bidi/>
+      </w:pPr>
+    </w:p>
+    <w:p>
+      <w:pPr>
+        <w:pStyle w:val="ListParagraph"/>
+        <w:bidi/>
+        <w:jc w:val="center"/>
         <w:rPr>
           <w:u w:val="single"/>
           <w:rtl/>
@@ -1392,31 +1688,166 @@
       </w:pPr>
       <w:r>
         <w:rPr>
-          <w:u w:val="single"/>
-        </w:rPr>
-        <w:t>Folds Cases</w:t>
-      </w:r>
-      <w:r>
-        <w:rPr>
-          <w:rFonts w:hint="cs"/>
-          <w:u w:val="single"/>
-          <w:rtl/>
-        </w:rPr>
-        <w:t>:</w:t>
-      </w:r>
-    </w:p>
-    <w:p>
-      <w:pPr>
-        <w:bidi/>
-      </w:pPr>
-      <w:r>
-        <w:rPr>
+          <w:b/>
+          <w:bCs/>
           <w:noProof/>
+          <w:sz w:val="36"/>
+          <w:szCs w:val="36"/>
         </w:rPr>
         <w:drawing>
-          <wp:inline distT="0" distB="0" distL="0" distR="0" wp14:anchorId="181733AE" wp14:editId="4D265EFF">
-            <wp:extent cx="3962400" cy="1409700"/>
+          <wp:anchor distT="0" distB="0" distL="114300" distR="114300" simplePos="0" relativeHeight="251671552" behindDoc="0" locked="0" layoutInCell="1" allowOverlap="1" wp14:anchorId="55F531C8" wp14:editId="1BCAE7BE">
+            <wp:simplePos x="0" y="0"/>
+            <wp:positionH relativeFrom="column">
+              <wp:posOffset>4008044</wp:posOffset>
+            </wp:positionH>
+            <wp:positionV relativeFrom="paragraph">
+              <wp:posOffset>398145</wp:posOffset>
+            </wp:positionV>
+            <wp:extent cx="2181225" cy="1052830"/>
+            <wp:effectExtent l="0" t="0" r="9525" b="0"/>
+            <wp:wrapSquare wrapText="bothSides"/>
+            <wp:docPr id="15" name="Picture 15"/>
+            <wp:cNvGraphicFramePr>
+              <a:graphicFrameLocks xmlns:a="http://schemas.openxmlformats.org/drawingml/2006/main" noChangeAspect="1"/>
+            </wp:cNvGraphicFramePr>
+            <a:graphic xmlns:a="http://schemas.openxmlformats.org/drawingml/2006/main">
+              <a:graphicData uri="http://schemas.openxmlformats.org/drawingml/2006/picture">
+                <pic:pic xmlns:pic="http://schemas.openxmlformats.org/drawingml/2006/picture">
+                  <pic:nvPicPr>
+                    <pic:cNvPr id="1" name=""/>
+                    <pic:cNvPicPr/>
+                  </pic:nvPicPr>
+                  <pic:blipFill rotWithShape="1">
+                    <a:blip r:embed="rId9">
+                      <a:extLst>
+                        <a:ext uri="{28A0092B-C50C-407E-A947-70E740481C1C}">
+                          <a14:useLocalDpi xmlns:a14="http://schemas.microsoft.com/office/drawing/2010/main" val="0"/>
+                        </a:ext>
+                      </a:extLst>
+                    </a:blip>
+                    <a:srcRect r="25042"/>
+                    <a:stretch/>
+                  </pic:blipFill>
+                  <pic:spPr bwMode="auto">
+                    <a:xfrm>
+                      <a:off x="0" y="0"/>
+                      <a:ext cx="2181225" cy="1052830"/>
+                    </a:xfrm>
+                    <a:prstGeom prst="rect">
+                      <a:avLst/>
+                    </a:prstGeom>
+                    <a:ln>
+                      <a:noFill/>
+                    </a:ln>
+                    <a:extLst>
+                      <a:ext uri="{53640926-AAD7-44D8-BBD7-CCE9431645EC}">
+                        <a14:shadowObscured xmlns:a14="http://schemas.microsoft.com/office/drawing/2010/main"/>
+                      </a:ext>
+                    </a:extLst>
+                  </pic:spPr>
+                </pic:pic>
+              </a:graphicData>
+            </a:graphic>
+            <wp14:sizeRelH relativeFrom="margin">
+              <wp14:pctWidth>0</wp14:pctWidth>
+            </wp14:sizeRelH>
+            <wp14:sizeRelV relativeFrom="margin">
+              <wp14:pctHeight>0</wp14:pctHeight>
+            </wp14:sizeRelV>
+          </wp:anchor>
+        </w:drawing>
+      </w:r>
+      <w:r>
+        <w:rPr>
+          <w:b/>
+          <w:bCs/>
+          <w:noProof/>
+          <w:sz w:val="36"/>
+          <w:szCs w:val="36"/>
+        </w:rPr>
+        <w:drawing>
+          <wp:anchor distT="0" distB="0" distL="114300" distR="114300" simplePos="0" relativeHeight="251670528" behindDoc="0" locked="0" layoutInCell="1" allowOverlap="1" wp14:anchorId="0C878E49" wp14:editId="7C30E971">
+            <wp:simplePos x="0" y="0"/>
+            <wp:positionH relativeFrom="column">
+              <wp:posOffset>1769669</wp:posOffset>
+            </wp:positionH>
+            <wp:positionV relativeFrom="paragraph">
+              <wp:posOffset>398145</wp:posOffset>
+            </wp:positionV>
+            <wp:extent cx="2158365" cy="1052830"/>
             <wp:effectExtent l="0" t="0" r="0" b="0"/>
+            <wp:wrapSquare wrapText="bothSides"/>
+            <wp:docPr id="14" name="Picture 14"/>
+            <wp:cNvGraphicFramePr>
+              <a:graphicFrameLocks xmlns:a="http://schemas.openxmlformats.org/drawingml/2006/main" noChangeAspect="1"/>
+            </wp:cNvGraphicFramePr>
+            <a:graphic xmlns:a="http://schemas.openxmlformats.org/drawingml/2006/main">
+              <a:graphicData uri="http://schemas.openxmlformats.org/drawingml/2006/picture">
+                <pic:pic xmlns:pic="http://schemas.openxmlformats.org/drawingml/2006/picture">
+                  <pic:nvPicPr>
+                    <pic:cNvPr id="1" name=""/>
+                    <pic:cNvPicPr/>
+                  </pic:nvPicPr>
+                  <pic:blipFill rotWithShape="1">
+                    <a:blip r:embed="rId10">
+                      <a:extLst>
+                        <a:ext uri="{28A0092B-C50C-407E-A947-70E740481C1C}">
+                          <a14:useLocalDpi xmlns:a14="http://schemas.microsoft.com/office/drawing/2010/main" val="0"/>
+                        </a:ext>
+                      </a:extLst>
+                    </a:blip>
+                    <a:srcRect r="27890"/>
+                    <a:stretch/>
+                  </pic:blipFill>
+                  <pic:spPr bwMode="auto">
+                    <a:xfrm>
+                      <a:off x="0" y="0"/>
+                      <a:ext cx="2158365" cy="1052830"/>
+                    </a:xfrm>
+                    <a:prstGeom prst="rect">
+                      <a:avLst/>
+                    </a:prstGeom>
+                    <a:ln>
+                      <a:noFill/>
+                    </a:ln>
+                    <a:extLst>
+                      <a:ext uri="{53640926-AAD7-44D8-BBD7-CCE9431645EC}">
+                        <a14:shadowObscured xmlns:a14="http://schemas.microsoft.com/office/drawing/2010/main"/>
+                      </a:ext>
+                    </a:extLst>
+                  </pic:spPr>
+                </pic:pic>
+              </a:graphicData>
+            </a:graphic>
+            <wp14:sizeRelH relativeFrom="margin">
+              <wp14:pctWidth>0</wp14:pctWidth>
+            </wp14:sizeRelH>
+            <wp14:sizeRelV relativeFrom="margin">
+              <wp14:pctHeight>0</wp14:pctHeight>
+            </wp14:sizeRelV>
+          </wp:anchor>
+        </w:drawing>
+      </w:r>
+      <w:r>
+        <w:rPr>
+          <w:b/>
+          <w:bCs/>
+          <w:noProof/>
+          <w:sz w:val="36"/>
+          <w:szCs w:val="36"/>
+        </w:rPr>
+        <w:drawing>
+          <wp:anchor distT="0" distB="0" distL="114300" distR="114300" simplePos="0" relativeHeight="251669504" behindDoc="0" locked="0" layoutInCell="1" allowOverlap="1" wp14:anchorId="181733AE" wp14:editId="25702B4F">
+            <wp:simplePos x="0" y="0"/>
+            <wp:positionH relativeFrom="column">
+              <wp:posOffset>-424815</wp:posOffset>
+            </wp:positionH>
+            <wp:positionV relativeFrom="paragraph">
+              <wp:posOffset>434975</wp:posOffset>
+            </wp:positionV>
+            <wp:extent cx="2134235" cy="1016000"/>
+            <wp:effectExtent l="0" t="0" r="0" b="0"/>
+            <wp:wrapSquare wrapText="bothSides"/>
             <wp:docPr id="13" name="Picture 13"/>
             <wp:cNvGraphicFramePr>
               <a:graphicFrameLocks xmlns:a="http://schemas.openxmlformats.org/drawingml/2006/main" noChangeAspect="1"/>
@@ -1428,41 +1859,798 @@
                     <pic:cNvPr id="1" name=""/>
                     <pic:cNvPicPr/>
                   </pic:nvPicPr>
-                  <pic:blipFill>
-                    <a:blip r:embed="rId9"/>
-                    <a:stretch>
-                      <a:fillRect/>
-                    </a:stretch>
+                  <pic:blipFill rotWithShape="1">
+                    <a:blip r:embed="rId11">
+                      <a:extLst>
+                        <a:ext uri="{28A0092B-C50C-407E-A947-70E740481C1C}">
+                          <a14:useLocalDpi xmlns:a14="http://schemas.microsoft.com/office/drawing/2010/main" val="0"/>
+                        </a:ext>
+                      </a:extLst>
+                    </a:blip>
+                    <a:srcRect r="25274"/>
+                    <a:stretch/>
                   </pic:blipFill>
-                  <pic:spPr>
+                  <pic:spPr bwMode="auto">
                     <a:xfrm>
                       <a:off x="0" y="0"/>
-                      <a:ext cx="3962400" cy="1409700"/>
+                      <a:ext cx="2134235" cy="1016000"/>
                     </a:xfrm>
                     <a:prstGeom prst="rect">
                       <a:avLst/>
                     </a:prstGeom>
+                    <a:ln>
+                      <a:noFill/>
+                    </a:ln>
+                    <a:extLst>
+                      <a:ext uri="{53640926-AAD7-44D8-BBD7-CCE9431645EC}">
+                        <a14:shadowObscured xmlns:a14="http://schemas.microsoft.com/office/drawing/2010/main"/>
+                      </a:ext>
+                    </a:extLst>
                   </pic:spPr>
                 </pic:pic>
               </a:graphicData>
             </a:graphic>
-          </wp:inline>
+            <wp14:sizeRelH relativeFrom="margin">
+              <wp14:pctWidth>0</wp14:pctWidth>
+            </wp14:sizeRelH>
+            <wp14:sizeRelV relativeFrom="margin">
+              <wp14:pctHeight>0</wp14:pctHeight>
+            </wp14:sizeRelV>
+          </wp:anchor>
         </w:drawing>
       </w:r>
-    </w:p>
-    <w:p>
-      <w:pPr>
-        <w:bidi/>
+      <w:r>
+        <w:rPr>
+          <w:b/>
+          <w:bCs/>
+          <w:sz w:val="36"/>
+          <w:szCs w:val="36"/>
+          <w:u w:val="single"/>
+        </w:rPr>
+        <w:t>Folds Cases</w:t>
+      </w:r>
+    </w:p>
+    <w:p>
+      <w:pPr>
+        <w:bidi/>
+        <w:rPr>
+          <w:rtl/>
+        </w:rPr>
+      </w:pPr>
+    </w:p>
+    <w:p>
+      <w:pPr>
+        <w:bidi/>
+        <w:ind w:firstLine="360"/>
+        <w:jc w:val="center"/>
+        <w:rPr>
+          <w:rtl/>
+        </w:rPr>
       </w:pPr>
       <w:r>
         <w:rPr>
           <w:noProof/>
         </w:rPr>
         <w:drawing>
-          <wp:inline distT="0" distB="0" distL="0" distR="0" wp14:anchorId="0C878E49" wp14:editId="266CBF63">
-            <wp:extent cx="3981450" cy="1400175"/>
+          <wp:anchor distT="0" distB="0" distL="114300" distR="114300" simplePos="0" relativeHeight="251673600" behindDoc="0" locked="0" layoutInCell="1" allowOverlap="1" wp14:anchorId="6CABE3BD" wp14:editId="45ADCDE9">
+            <wp:simplePos x="0" y="0"/>
+            <wp:positionH relativeFrom="column">
+              <wp:posOffset>4008120</wp:posOffset>
+            </wp:positionH>
+            <wp:positionV relativeFrom="paragraph">
+              <wp:posOffset>377190</wp:posOffset>
+            </wp:positionV>
+            <wp:extent cx="2181225" cy="1113155"/>
+            <wp:effectExtent l="0" t="0" r="9525" b="0"/>
+            <wp:wrapSquare wrapText="bothSides"/>
+            <wp:docPr id="17" name="Picture 17"/>
+            <wp:cNvGraphicFramePr>
+              <a:graphicFrameLocks xmlns:a="http://schemas.openxmlformats.org/drawingml/2006/main" noChangeAspect="1"/>
+            </wp:cNvGraphicFramePr>
+            <a:graphic xmlns:a="http://schemas.openxmlformats.org/drawingml/2006/main">
+              <a:graphicData uri="http://schemas.openxmlformats.org/drawingml/2006/picture">
+                <pic:pic xmlns:pic="http://schemas.openxmlformats.org/drawingml/2006/picture">
+                  <pic:nvPicPr>
+                    <pic:cNvPr id="1" name=""/>
+                    <pic:cNvPicPr/>
+                  </pic:nvPicPr>
+                  <pic:blipFill rotWithShape="1">
+                    <a:blip r:embed="rId12">
+                      <a:extLst>
+                        <a:ext uri="{28A0092B-C50C-407E-A947-70E740481C1C}">
+                          <a14:useLocalDpi xmlns:a14="http://schemas.microsoft.com/office/drawing/2010/main" val="0"/>
+                        </a:ext>
+                      </a:extLst>
+                    </a:blip>
+                    <a:srcRect r="24495"/>
+                    <a:stretch/>
+                  </pic:blipFill>
+                  <pic:spPr bwMode="auto">
+                    <a:xfrm>
+                      <a:off x="0" y="0"/>
+                      <a:ext cx="2181225" cy="1113155"/>
+                    </a:xfrm>
+                    <a:prstGeom prst="rect">
+                      <a:avLst/>
+                    </a:prstGeom>
+                    <a:ln>
+                      <a:noFill/>
+                    </a:ln>
+                    <a:extLst>
+                      <a:ext uri="{53640926-AAD7-44D8-BBD7-CCE9431645EC}">
+                        <a14:shadowObscured xmlns:a14="http://schemas.microsoft.com/office/drawing/2010/main"/>
+                      </a:ext>
+                    </a:extLst>
+                  </pic:spPr>
+                </pic:pic>
+              </a:graphicData>
+            </a:graphic>
+            <wp14:sizeRelH relativeFrom="margin">
+              <wp14:pctWidth>0</wp14:pctWidth>
+            </wp14:sizeRelH>
+            <wp14:sizeRelV relativeFrom="margin">
+              <wp14:pctHeight>0</wp14:pctHeight>
+            </wp14:sizeRelV>
+          </wp:anchor>
+        </w:drawing>
+      </w:r>
+      <w:r>
+        <w:rPr>
+          <w:noProof/>
+        </w:rPr>
+        <w:drawing>
+          <wp:anchor distT="0" distB="0" distL="114300" distR="114300" simplePos="0" relativeHeight="251674624" behindDoc="0" locked="0" layoutInCell="1" allowOverlap="1" wp14:anchorId="691711F6" wp14:editId="0CE9CF71">
+            <wp:simplePos x="0" y="0"/>
+            <wp:positionH relativeFrom="column">
+              <wp:posOffset>1769592</wp:posOffset>
+            </wp:positionH>
+            <wp:positionV relativeFrom="paragraph">
+              <wp:posOffset>373380</wp:posOffset>
+            </wp:positionV>
+            <wp:extent cx="2194560" cy="1096645"/>
+            <wp:effectExtent l="0" t="0" r="0" b="8255"/>
+            <wp:wrapSquare wrapText="bothSides"/>
+            <wp:docPr id="18" name="Picture 18"/>
+            <wp:cNvGraphicFramePr>
+              <a:graphicFrameLocks xmlns:a="http://schemas.openxmlformats.org/drawingml/2006/main" noChangeAspect="1"/>
+            </wp:cNvGraphicFramePr>
+            <a:graphic xmlns:a="http://schemas.openxmlformats.org/drawingml/2006/main">
+              <a:graphicData uri="http://schemas.openxmlformats.org/drawingml/2006/picture">
+                <pic:pic xmlns:pic="http://schemas.openxmlformats.org/drawingml/2006/picture">
+                  <pic:nvPicPr>
+                    <pic:cNvPr id="1" name=""/>
+                    <pic:cNvPicPr/>
+                  </pic:nvPicPr>
+                  <pic:blipFill rotWithShape="1">
+                    <a:blip r:embed="rId13">
+                      <a:extLst>
+                        <a:ext uri="{28A0092B-C50C-407E-A947-70E740481C1C}">
+                          <a14:useLocalDpi xmlns:a14="http://schemas.microsoft.com/office/drawing/2010/main" val="0"/>
+                        </a:ext>
+                      </a:extLst>
+                    </a:blip>
+                    <a:srcRect r="26539"/>
+                    <a:stretch/>
+                  </pic:blipFill>
+                  <pic:spPr bwMode="auto">
+                    <a:xfrm>
+                      <a:off x="0" y="0"/>
+                      <a:ext cx="2194560" cy="1096645"/>
+                    </a:xfrm>
+                    <a:prstGeom prst="rect">
+                      <a:avLst/>
+                    </a:prstGeom>
+                    <a:ln>
+                      <a:noFill/>
+                    </a:ln>
+                    <a:extLst>
+                      <a:ext uri="{53640926-AAD7-44D8-BBD7-CCE9431645EC}">
+                        <a14:shadowObscured xmlns:a14="http://schemas.microsoft.com/office/drawing/2010/main"/>
+                      </a:ext>
+                    </a:extLst>
+                  </pic:spPr>
+                </pic:pic>
+              </a:graphicData>
+            </a:graphic>
+            <wp14:sizeRelH relativeFrom="margin">
+              <wp14:pctWidth>0</wp14:pctWidth>
+            </wp14:sizeRelH>
+            <wp14:sizeRelV relativeFrom="margin">
+              <wp14:pctHeight>0</wp14:pctHeight>
+            </wp14:sizeRelV>
+          </wp:anchor>
+        </w:drawing>
+      </w:r>
+      <w:r>
+        <w:rPr>
+          <w:noProof/>
+        </w:rPr>
+        <w:drawing>
+          <wp:anchor distT="0" distB="0" distL="114300" distR="114300" simplePos="0" relativeHeight="251672576" behindDoc="0" locked="0" layoutInCell="1" allowOverlap="1" wp14:anchorId="43371EC8" wp14:editId="003E6AB1">
+            <wp:simplePos x="0" y="0"/>
+            <wp:positionH relativeFrom="column">
+              <wp:posOffset>-424815</wp:posOffset>
+            </wp:positionH>
+            <wp:positionV relativeFrom="paragraph">
+              <wp:posOffset>354965</wp:posOffset>
+            </wp:positionV>
+            <wp:extent cx="2099310" cy="1116965"/>
+            <wp:effectExtent l="0" t="0" r="0" b="6985"/>
+            <wp:wrapSquare wrapText="bothSides"/>
+            <wp:docPr id="16" name="Picture 16"/>
+            <wp:cNvGraphicFramePr>
+              <a:graphicFrameLocks xmlns:a="http://schemas.openxmlformats.org/drawingml/2006/main" noChangeAspect="1"/>
+            </wp:cNvGraphicFramePr>
+            <a:graphic xmlns:a="http://schemas.openxmlformats.org/drawingml/2006/main">
+              <a:graphicData uri="http://schemas.openxmlformats.org/drawingml/2006/picture">
+                <pic:pic xmlns:pic="http://schemas.openxmlformats.org/drawingml/2006/picture">
+                  <pic:nvPicPr>
+                    <pic:cNvPr id="1" name=""/>
+                    <pic:cNvPicPr/>
+                  </pic:nvPicPr>
+                  <pic:blipFill rotWithShape="1">
+                    <a:blip r:embed="rId14">
+                      <a:extLst>
+                        <a:ext uri="{28A0092B-C50C-407E-A947-70E740481C1C}">
+                          <a14:useLocalDpi xmlns:a14="http://schemas.microsoft.com/office/drawing/2010/main" val="0"/>
+                        </a:ext>
+                      </a:extLst>
+                    </a:blip>
+                    <a:srcRect r="25621"/>
+                    <a:stretch/>
+                  </pic:blipFill>
+                  <pic:spPr bwMode="auto">
+                    <a:xfrm>
+                      <a:off x="0" y="0"/>
+                      <a:ext cx="2099310" cy="1116965"/>
+                    </a:xfrm>
+                    <a:prstGeom prst="rect">
+                      <a:avLst/>
+                    </a:prstGeom>
+                    <a:ln>
+                      <a:noFill/>
+                    </a:ln>
+                    <a:extLst>
+                      <a:ext uri="{53640926-AAD7-44D8-BBD7-CCE9431645EC}">
+                        <a14:shadowObscured xmlns:a14="http://schemas.microsoft.com/office/drawing/2010/main"/>
+                      </a:ext>
+                    </a:extLst>
+                  </pic:spPr>
+                </pic:pic>
+              </a:graphicData>
+            </a:graphic>
+            <wp14:sizeRelH relativeFrom="margin">
+              <wp14:pctWidth>0</wp14:pctWidth>
+            </wp14:sizeRelH>
+            <wp14:sizeRelV relativeFrom="margin">
+              <wp14:pctHeight>0</wp14:pctHeight>
+            </wp14:sizeRelV>
+          </wp:anchor>
+        </w:drawing>
+      </w:r>
+      <w:r>
+        <w:rPr>
+          <w:b/>
+          <w:bCs/>
+          <w:sz w:val="36"/>
+          <w:szCs w:val="36"/>
+          <w:u w:val="single"/>
+        </w:rPr>
+        <w:t>All</w:t>
+      </w:r>
+      <w:r>
+        <w:rPr>
+          <w:b/>
+          <w:bCs/>
+          <w:sz w:val="36"/>
+          <w:szCs w:val="36"/>
+          <w:u w:val="single"/>
+        </w:rPr>
+        <w:t>-In Cases</w:t>
+      </w:r>
+    </w:p>
+    <w:p>
+      <w:pPr>
+        <w:bidi/>
+        <w:rPr>
+          <w:rtl/>
+        </w:rPr>
+      </w:pPr>
+    </w:p>
+    <w:p>
+      <w:pPr>
+        <w:bidi/>
+        <w:rPr>
+          <w:rtl/>
+        </w:rPr>
+      </w:pPr>
+    </w:p>
+    <w:p>
+      <w:pPr>
+        <w:bidi/>
+        <w:rPr>
+          <w:rtl/>
+        </w:rPr>
+      </w:pPr>
+    </w:p>
+    <w:p>
+      <w:pPr>
+        <w:bidi/>
+      </w:pPr>
+    </w:p>
+    <w:p>
+      <w:pPr>
+        <w:bidi/>
+        <w:rPr>
+          <w:b/>
+          <w:bCs/>
+          <w:sz w:val="44"/>
+          <w:szCs w:val="44"/>
+        </w:rPr>
+      </w:pPr>
+    </w:p>
+    <w:p>
+      <w:pPr>
+        <w:bidi/>
+        <w:rPr>
+          <w:b/>
+          <w:bCs/>
+          <w:sz w:val="44"/>
+          <w:szCs w:val="44"/>
+        </w:rPr>
+      </w:pPr>
+      <w:r>
+        <w:rPr>
+          <w:rFonts w:hint="cs"/>
+          <w:b/>
+          <w:bCs/>
+          <w:sz w:val="44"/>
+          <w:szCs w:val="44"/>
+          <w:rtl/>
+        </w:rPr>
+        <w:lastRenderedPageBreak/>
+        <w:t>פרמטרים של האלגוריתם</w:t>
+      </w:r>
+    </w:p>
+    <w:p>
+      <w:pPr>
+        <w:bidi/>
+        <w:rPr>
+          <w:b/>
+          <w:bCs/>
+          <w:rtl/>
+        </w:rPr>
+      </w:pPr>
+      <w:r>
+        <w:rPr>
+          <w:b/>
+          <w:bCs/>
+        </w:rPr>
+        <w:t>GAMA=0.1,</w:t>
+      </w:r>
+      <w:r>
+        <w:rPr>
+          <w:b/>
+          <w:bCs/>
+        </w:rPr>
+        <w:t xml:space="preserve"> </w:t>
+      </w:r>
+      <w:r>
+        <w:rPr>
+          <w:b/>
+          <w:bCs/>
+        </w:rPr>
+        <w:t>EPSILON=0.</w:t>
+      </w:r>
+      <w:r>
+        <w:rPr>
+          <w:b/>
+          <w:bCs/>
+        </w:rPr>
+        <w:t>1</w:t>
+      </w:r>
+      <w:r>
+        <w:rPr>
+          <w:b/>
+          <w:bCs/>
+        </w:rPr>
+        <w:t>,</w:t>
+      </w:r>
+      <w:r>
+        <w:rPr>
+          <w:b/>
+          <w:bCs/>
+        </w:rPr>
+        <w:t xml:space="preserve"> </w:t>
+      </w:r>
+      <w:r>
+        <w:rPr>
+          <w:b/>
+          <w:bCs/>
+        </w:rPr>
+        <w:t>ALPHA=0.</w:t>
+      </w:r>
+      <w:r>
+        <w:rPr>
+          <w:b/>
+          <w:bCs/>
+        </w:rPr>
+        <w:t>2</w:t>
+      </w:r>
+    </w:p>
+    <w:p>
+      <w:pPr>
+        <w:pStyle w:val="ListParagraph"/>
+        <w:numPr>
+          <w:ilvl w:val="0"/>
+          <w:numId w:val="9"/>
+        </w:numPr>
+        <w:bidi/>
+        <w:rPr>
+          <w:rtl/>
+        </w:rPr>
+      </w:pPr>
+      <w:r>
+        <w:rPr>
+          <w:rFonts w:hint="cs"/>
+          <w:rtl/>
+        </w:rPr>
+        <w:t xml:space="preserve">שינוי של </w:t>
+      </w:r>
+      <w:r>
+        <w:t>epsilon</w:t>
+      </w:r>
+      <w:r>
+        <w:rPr>
+          <w:rFonts w:hint="cs"/>
+          <w:rtl/>
+        </w:rPr>
+        <w:t xml:space="preserve"> גדל מ-</w:t>
+      </w:r>
+      <w:r>
+        <w:t>0.1</w:t>
+      </w:r>
+      <w:r>
+        <w:rPr>
+          <w:rFonts w:hint="cs"/>
+          <w:rtl/>
+        </w:rPr>
+        <w:t xml:space="preserve"> ל-</w:t>
+      </w:r>
+      <w:r>
+        <w:t>0.7</w:t>
+      </w:r>
+      <w:r>
+        <w:rPr>
+          <w:rFonts w:hint="cs"/>
+          <w:rtl/>
+        </w:rPr>
+        <w:t xml:space="preserve"> והשפיע לטובה על ממוצע הנצחונות של הסוכן החכם בזמן משחק הבדיקה (</w:t>
+      </w:r>
+      <w:r>
+        <w:t>57.9%</w:t>
+      </w:r>
+      <w:r>
+        <w:rPr>
+          <w:rFonts w:hint="cs"/>
+          <w:rtl/>
+        </w:rPr>
+        <w:t xml:space="preserve"> נצחונות אל מול 54.4%</w:t>
+      </w:r>
+      <w:r>
+        <w:t>(</w:t>
+      </w:r>
+      <w:r>
+        <w:rPr>
+          <w:rtl/>
+        </w:rPr>
+        <w:br/>
+      </w:r>
+    </w:p>
+    <w:p>
+      <w:pPr>
+        <w:pStyle w:val="ListParagraph"/>
+        <w:numPr>
+          <w:ilvl w:val="0"/>
+          <w:numId w:val="9"/>
+        </w:numPr>
+        <w:bidi/>
+        <w:rPr>
+          <w:rtl/>
+        </w:rPr>
+      </w:pPr>
+      <w:r>
+        <w:rPr>
+          <w:rFonts w:hint="cs"/>
+          <w:rtl/>
+        </w:rPr>
+        <w:t xml:space="preserve">שינוי של </w:t>
+      </w:r>
+      <w:r>
+        <w:t>G</w:t>
+      </w:r>
+      <w:r>
+        <w:t>ama</w:t>
+      </w:r>
+      <w:r>
+        <w:rPr>
+          <w:rFonts w:hint="cs"/>
+          <w:rtl/>
+        </w:rPr>
+        <w:t xml:space="preserve"> מ-0.1 ל-0.7 גרר עליה של אחוז הנצחונות מ-54.4% ל-55.3% מכיוון </w:t>
+      </w:r>
+      <w:r>
+        <w:rPr>
+          <w:rFonts w:hint="cs"/>
+          <w:rtl/>
+        </w:rPr>
+        <w:t xml:space="preserve">שנתן משקל גבוה יותר לפונקציה בהמשך נוסחת העדכון שמכניסה </w:t>
+      </w:r>
+      <w:r>
+        <w:rPr>
+          <w:rFonts w:hint="cs"/>
+          <w:rtl/>
+        </w:rPr>
+        <w:t>מידע ל-</w:t>
+      </w:r>
+      <w:r>
+        <w:t>reward/penalty</w:t>
+      </w:r>
+      <w:r>
+        <w:rPr>
+          <w:rFonts w:hint="cs"/>
+          <w:rtl/>
+        </w:rPr>
+        <w:t xml:space="preserve"> כפונקציה של ערכי הפעולות הנוכחיים שיש בטבלה</w:t>
+      </w:r>
+      <w:r>
+        <w:rPr>
+          <w:rtl/>
+        </w:rPr>
+        <w:br/>
+      </w:r>
+    </w:p>
+    <w:p>
+      <w:pPr>
+        <w:pStyle w:val="ListParagraph"/>
+        <w:numPr>
+          <w:ilvl w:val="0"/>
+          <w:numId w:val="9"/>
+        </w:numPr>
+        <w:bidi/>
+        <w:rPr>
+          <w:rtl/>
+        </w:rPr>
+      </w:pPr>
+      <w:r>
+        <w:rPr>
+          <w:rFonts w:hint="cs"/>
+          <w:rtl/>
+        </w:rPr>
+        <w:t xml:space="preserve">שינוי של </w:t>
+      </w:r>
+      <w:r>
+        <w:t>alpha</w:t>
+      </w:r>
+      <w:r>
+        <w:rPr>
+          <w:rFonts w:hint="cs"/>
+          <w:rtl/>
+        </w:rPr>
+        <w:t xml:space="preserve"> מ-0.2 ל-0.7 גרר ירידה של אחוז ההצלחות עם עליית כמות האיטרציות</w:t>
+      </w:r>
+    </w:p>
+    <w:p>
+      <w:pPr>
+        <w:bidi/>
+        <w:rPr>
+          <w:u w:val="single"/>
+          <w:rtl/>
+        </w:rPr>
+      </w:pPr>
+    </w:p>
+    <w:p>
+      <w:pPr>
+        <w:bidi/>
+        <w:rPr>
+          <w:u w:val="single"/>
+          <w:rtl/>
+        </w:rPr>
+      </w:pPr>
+    </w:p>
+    <w:p>
+      <w:pPr>
+        <w:bidi/>
+        <w:rPr>
+          <w:b/>
+          <w:bCs/>
+          <w:sz w:val="44"/>
+          <w:szCs w:val="44"/>
+          <w:rtl/>
+        </w:rPr>
+      </w:pPr>
+      <w:r>
+        <w:rPr>
+          <w:rFonts w:hint="cs"/>
+          <w:b/>
+          <w:bCs/>
+          <w:sz w:val="44"/>
+          <w:szCs w:val="44"/>
+          <w:rtl/>
+        </w:rPr>
+        <w:t>רגישות של התוצאות</w:t>
+      </w:r>
+    </w:p>
+    <w:p>
+      <w:pPr>
+        <w:bidi/>
+        <w:rPr>
+          <w:rtl/>
+        </w:rPr>
+      </w:pPr>
+      <w:r>
+        <w:rPr>
+          <w:rFonts w:hint="cs"/>
+          <w:rtl/>
+        </w:rPr>
+        <w:t>ניתן להבחין שתוצאות הלמידה והיישום תלויות באופן משמעותי בפרמטרים שהוצגו הנ"ל</w:t>
+      </w:r>
+    </w:p>
+    <w:p>
+      <w:pPr>
+        <w:bidi/>
+      </w:pPr>
+      <w:r>
+        <w:rPr>
+          <w:rFonts w:hint="cs"/>
+          <w:rtl/>
+        </w:rPr>
+        <w:t>ניתן לראות את הגרף של (על אותם כמות איטרציות):</w:t>
+      </w:r>
+    </w:p>
+    <w:p>
+      <w:pPr>
+        <w:bidi/>
+        <w:rPr>
+          <w:b/>
+          <w:bCs/>
+          <w:u w:val="single"/>
+          <w:rtl/>
+        </w:rPr>
+      </w:pPr>
+      <w:r>
+        <w:rPr>
+          <w:b/>
+          <w:bCs/>
+          <w:noProof/>
+          <w:u w:val="single"/>
+        </w:rPr>
+        <mc:AlternateContent>
+          <mc:Choice Requires="wps">
+            <w:drawing>
+              <wp:anchor distT="45720" distB="45720" distL="114300" distR="114300" simplePos="0" relativeHeight="251663360" behindDoc="0" locked="0" layoutInCell="1" allowOverlap="1" wp14:anchorId="01836C51" wp14:editId="393E780B">
+                <wp:simplePos x="0" y="0"/>
+                <wp:positionH relativeFrom="column">
+                  <wp:posOffset>3905250</wp:posOffset>
+                </wp:positionH>
+                <wp:positionV relativeFrom="paragraph">
+                  <wp:posOffset>1981</wp:posOffset>
+                </wp:positionV>
+                <wp:extent cx="1111885" cy="270510"/>
+                <wp:effectExtent l="0" t="0" r="12065" b="15240"/>
+                <wp:wrapSquare wrapText="bothSides"/>
+                <wp:docPr id="2" name="Text Box 2"/>
+                <wp:cNvGraphicFramePr>
+                  <a:graphicFrameLocks xmlns:a="http://schemas.openxmlformats.org/drawingml/2006/main"/>
+                </wp:cNvGraphicFramePr>
+                <a:graphic xmlns:a="http://schemas.openxmlformats.org/drawingml/2006/main">
+                  <a:graphicData uri="http://schemas.microsoft.com/office/word/2010/wordprocessingShape">
+                    <wps:wsp>
+                      <wps:cNvSpPr txBox="1">
+                        <a:spLocks noChangeArrowheads="1"/>
+                      </wps:cNvSpPr>
+                      <wps:spPr bwMode="auto">
+                        <a:xfrm>
+                          <a:off x="0" y="0"/>
+                          <a:ext cx="1111885" cy="270510"/>
+                        </a:xfrm>
+                        <a:prstGeom prst="rect">
+                          <a:avLst/>
+                        </a:prstGeom>
+                        <a:solidFill>
+                          <a:srgbClr val="FFFFFF"/>
+                        </a:solidFill>
+                        <a:ln w="9525">
+                          <a:solidFill>
+                            <a:srgbClr val="000000"/>
+                          </a:solidFill>
+                          <a:miter lim="800000"/>
+                          <a:headEnd/>
+                          <a:tailEnd/>
+                        </a:ln>
+                      </wps:spPr>
+                      <wps:txbx>
+                        <w:txbxContent>
+                          <w:p>
+                            <w:r>
+                              <w:rPr>
+                                <w:b/>
+                                <w:bCs/>
+                                <w:u w:val="single"/>
+                              </w:rPr>
+                              <w:t>Alpha</w:t>
+                            </w:r>
+                            <w:r>
+                              <w:t xml:space="preserve"> = 0.2</w:t>
+                            </w:r>
+                          </w:p>
+                        </w:txbxContent>
+                      </wps:txbx>
+                      <wps:bodyPr rot="0" vert="horz" wrap="square" lIns="91440" tIns="45720" rIns="91440" bIns="45720" anchor="t" anchorCtr="0">
+                        <a:noAutofit/>
+                      </wps:bodyPr>
+                    </wps:wsp>
+                  </a:graphicData>
+                </a:graphic>
+                <wp14:sizeRelH relativeFrom="margin">
+                  <wp14:pctWidth>0</wp14:pctWidth>
+                </wp14:sizeRelH>
+                <wp14:sizeRelV relativeFrom="margin">
+                  <wp14:pctHeight>0</wp14:pctHeight>
+                </wp14:sizeRelV>
+              </wp:anchor>
+            </w:drawing>
+          </mc:Choice>
+          <mc:Fallback>
+            <w:pict>
+              <v:shapetype w14:anchorId="01836C51" id="_x0000_t202" coordsize="21600,21600" o:spt="202" path="m,l,21600r21600,l21600,xe">
+                <v:stroke joinstyle="miter"/>
+                <v:path gradientshapeok="t" o:connecttype="rect"/>
+              </v:shapetype>
+              <v:shape id="Text Box 2" o:spid="_x0000_s1026" type="#_x0000_t202" style="position:absolute;left:0;text-align:left;margin-left:307.5pt;margin-top:.15pt;width:87.55pt;height:21.3pt;z-index:251663360;visibility:visible;mso-wrap-style:square;mso-width-percent:0;mso-height-percent:0;mso-wrap-distance-left:9pt;mso-wrap-distance-top:3.6pt;mso-wrap-distance-right:9pt;mso-wrap-distance-bottom:3.6pt;mso-position-horizontal:absolute;mso-position-horizontal-relative:text;mso-position-vertical:absolute;mso-position-vertical-relative:text;mso-width-percent:0;mso-height-percent:0;mso-width-relative:margin;mso-height-relative:margin;v-text-anchor:top" o:gfxdata="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">
+                <v:textbox>
+                  <w:txbxContent>
+                    <w:p>
+                      <w:r>
+                        <w:rPr>
+                          <w:b/>
+                          <w:bCs/>
+                          <w:u w:val="single"/>
+                        </w:rPr>
+                        <w:t>Alpha</w:t>
+                      </w:r>
+                      <w:r>
+                        <w:t xml:space="preserve"> = 0.</w:t>
+                      </w:r>
+                      <w:r>
+                        <w:t>2</w:t>
+                      </w:r>
+                    </w:p>
+                  </w:txbxContent>
+                </v:textbox>
+                <w10:wrap type="square"/>
+              </v:shape>
+            </w:pict>
+          </mc:Fallback>
+        </mc:AlternateContent>
+      </w:r>
+      <w:r>
+        <w:rPr>
+          <w:noProof/>
+        </w:rPr>
+        <w:drawing>
+          <wp:anchor distT="0" distB="0" distL="114300" distR="114300" simplePos="0" relativeHeight="251661312" behindDoc="0" locked="0" layoutInCell="1" allowOverlap="1" wp14:anchorId="2072700F" wp14:editId="359D01F7">
+            <wp:simplePos x="0" y="0"/>
+            <wp:positionH relativeFrom="column">
+              <wp:posOffset>2860040</wp:posOffset>
+            </wp:positionH>
+            <wp:positionV relativeFrom="paragraph">
+              <wp:posOffset>373049</wp:posOffset>
+            </wp:positionV>
+            <wp:extent cx="3086100" cy="2371725"/>
             <wp:effectExtent l="0" t="0" r="0" b="9525"/>
-            <wp:docPr id="14" name="Picture 14"/>
+            <wp:wrapSquare wrapText="bothSides"/>
+            <wp:docPr id="20" name="Picture 20"/>
             <wp:cNvGraphicFramePr>
               <a:graphicFrameLocks xmlns:a="http://schemas.openxmlformats.org/drawingml/2006/main" noChangeAspect="1"/>
             </wp:cNvGraphicFramePr>
@@ -1474,7 +2662,13 @@
                     <pic:cNvPicPr/>
                   </pic:nvPicPr>
                   <pic:blipFill>
-                    <a:blip r:embed="rId10"/>
+                    <a:blip r:embed="rId15">
+                      <a:extLst>
+                        <a:ext uri="{28A0092B-C50C-407E-A947-70E740481C1C}">
+                          <a14:useLocalDpi xmlns:a14="http://schemas.microsoft.com/office/drawing/2010/main" val="0"/>
+                        </a:ext>
+                      </a:extLst>
+                    </a:blip>
                     <a:stretch>
                       <a:fillRect/>
                     </a:stretch>
@@ -1482,7 +2676,7 @@
                   <pic:spPr>
                     <a:xfrm>
                       <a:off x="0" y="0"/>
-                      <a:ext cx="3981450" cy="1400175"/>
+                      <a:ext cx="3086100" cy="2371725"/>
                     </a:xfrm>
                     <a:prstGeom prst="rect">
                       <a:avLst/>
@@ -1491,26 +2685,140 @@
                 </pic:pic>
               </a:graphicData>
             </a:graphic>
-          </wp:inline>
+          </wp:anchor>
         </w:drawing>
       </w:r>
-    </w:p>
-    <w:p>
-      <w:pPr>
-        <w:bidi/>
-        <w:rPr>
-          <w:rtl/>
-        </w:rPr>
-      </w:pPr>
-      <w:r>
-        <w:rPr>
+      <w:r>
+        <w:rPr>
+          <w:b/>
+          <w:bCs/>
           <w:noProof/>
+          <w:u w:val="single"/>
+        </w:rPr>
+        <mc:AlternateContent>
+          <mc:Choice Requires="wps">
+            <w:drawing>
+              <wp:anchor distT="45720" distB="45720" distL="114300" distR="114300" simplePos="0" relativeHeight="251660288" behindDoc="0" locked="0" layoutInCell="1" allowOverlap="1" wp14:anchorId="3B1D4274" wp14:editId="63613E2A">
+                <wp:simplePos x="0" y="0"/>
+                <wp:positionH relativeFrom="column">
+                  <wp:posOffset>401777</wp:posOffset>
+                </wp:positionH>
+                <wp:positionV relativeFrom="paragraph">
+                  <wp:posOffset>102</wp:posOffset>
+                </wp:positionV>
+                <wp:extent cx="1111885" cy="270510"/>
+                <wp:effectExtent l="0" t="0" r="12065" b="15240"/>
+                <wp:wrapSquare wrapText="bothSides"/>
+                <wp:docPr id="217" name="Text Box 2"/>
+                <wp:cNvGraphicFramePr>
+                  <a:graphicFrameLocks xmlns:a="http://schemas.openxmlformats.org/drawingml/2006/main"/>
+                </wp:cNvGraphicFramePr>
+                <a:graphic xmlns:a="http://schemas.openxmlformats.org/drawingml/2006/main">
+                  <a:graphicData uri="http://schemas.microsoft.com/office/word/2010/wordprocessingShape">
+                    <wps:wsp>
+                      <wps:cNvSpPr txBox="1">
+                        <a:spLocks noChangeArrowheads="1"/>
+                      </wps:cNvSpPr>
+                      <wps:spPr bwMode="auto">
+                        <a:xfrm>
+                          <a:off x="0" y="0"/>
+                          <a:ext cx="1111885" cy="270510"/>
+                        </a:xfrm>
+                        <a:prstGeom prst="rect">
+                          <a:avLst/>
+                        </a:prstGeom>
+                        <a:solidFill>
+                          <a:srgbClr val="FFFFFF"/>
+                        </a:solidFill>
+                        <a:ln w="9525">
+                          <a:solidFill>
+                            <a:srgbClr val="000000"/>
+                          </a:solidFill>
+                          <a:miter lim="800000"/>
+                          <a:headEnd/>
+                          <a:tailEnd/>
+                        </a:ln>
+                      </wps:spPr>
+                      <wps:txbx>
+                        <w:txbxContent>
+                          <w:p>
+                            <w:r>
+                              <w:rPr>
+                                <w:b/>
+                                <w:bCs/>
+                                <w:u w:val="single"/>
+                              </w:rPr>
+                              <w:t>Alpha</w:t>
+                            </w:r>
+                            <w:r>
+                              <w:t xml:space="preserve"> = 0.1</w:t>
+                            </w:r>
+                          </w:p>
+                        </w:txbxContent>
+                      </wps:txbx>
+                      <wps:bodyPr rot="0" vert="horz" wrap="square" lIns="91440" tIns="45720" rIns="91440" bIns="45720" anchor="t" anchorCtr="0">
+                        <a:noAutofit/>
+                      </wps:bodyPr>
+                    </wps:wsp>
+                  </a:graphicData>
+                </a:graphic>
+                <wp14:sizeRelH relativeFrom="margin">
+                  <wp14:pctWidth>0</wp14:pctWidth>
+                </wp14:sizeRelH>
+                <wp14:sizeRelV relativeFrom="margin">
+                  <wp14:pctHeight>0</wp14:pctHeight>
+                </wp14:sizeRelV>
+              </wp:anchor>
+            </w:drawing>
+          </mc:Choice>
+          <mc:Fallback>
+            <w:pict>
+              <v:shape w14:anchorId="3B1D4274" id="_x0000_s1027" type="#_x0000_t202" style="position:absolute;left:0;text-align:left;margin-left:31.65pt;margin-top:0;width:87.55pt;height:21.3pt;z-index:251660288;visibility:visible;mso-wrap-style:square;mso-width-percent:0;mso-height-percent:0;mso-wrap-distance-left:9pt;mso-wrap-distance-top:3.6pt;mso-wrap-distance-right:9pt;mso-wrap-distance-bottom:3.6pt;mso-position-horizontal:absolute;mso-position-horizontal-relative:text;mso-position-vertical:absolute;mso-position-vertical-relative:text;mso-width-percent:0;mso-height-percent:0;mso-width-relative:margin;mso-height-relative:margin;v-text-anchor:top" o:gfxdata="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">
+                <v:textbox>
+                  <w:txbxContent>
+                    <w:p>
+                      <w:r>
+                        <w:rPr>
+                          <w:b/>
+                          <w:bCs/>
+                          <w:u w:val="single"/>
+                        </w:rPr>
+                        <w:t>Alpha</w:t>
+                      </w:r>
+                      <w:r>
+                        <w:t xml:space="preserve"> = 0.1</w:t>
+                      </w:r>
+                    </w:p>
+                  </w:txbxContent>
+                </v:textbox>
+                <w10:wrap type="square"/>
+              </v:shape>
+            </w:pict>
+          </mc:Fallback>
+        </mc:AlternateContent>
+      </w:r>
+    </w:p>
+    <w:p>
+      <w:pPr>
+        <w:bidi/>
+      </w:pPr>
+      <w:r>
+        <w:rPr>
+          <w:noProof/>
         </w:rPr>
         <w:drawing>
-          <wp:inline distT="0" distB="0" distL="0" distR="0" wp14:anchorId="55F531C8" wp14:editId="2FF47C72">
-            <wp:extent cx="3971925" cy="1438275"/>
+          <wp:anchor distT="0" distB="0" distL="114300" distR="114300" simplePos="0" relativeHeight="251658240" behindDoc="0" locked="0" layoutInCell="1" allowOverlap="1" wp14:anchorId="00C7B994" wp14:editId="734E47CA">
+            <wp:simplePos x="0" y="0"/>
+            <wp:positionH relativeFrom="column">
+              <wp:posOffset>-621411</wp:posOffset>
+            </wp:positionH>
+            <wp:positionV relativeFrom="paragraph">
+              <wp:posOffset>137871</wp:posOffset>
+            </wp:positionV>
+            <wp:extent cx="3076575" cy="2257425"/>
             <wp:effectExtent l="0" t="0" r="9525" b="9525"/>
-            <wp:docPr id="15" name="Picture 15"/>
+            <wp:wrapSquare wrapText="bothSides"/>
+            <wp:docPr id="19" name="Picture 19"/>
             <wp:cNvGraphicFramePr>
               <a:graphicFrameLocks xmlns:a="http://schemas.openxmlformats.org/drawingml/2006/main" noChangeAspect="1"/>
             </wp:cNvGraphicFramePr>
@@ -1522,7 +2830,13 @@
                     <pic:cNvPicPr/>
                   </pic:nvPicPr>
                   <pic:blipFill>
-                    <a:blip r:embed="rId11"/>
+                    <a:blip r:embed="rId16">
+                      <a:extLst>
+                        <a:ext uri="{28A0092B-C50C-407E-A947-70E740481C1C}">
+                          <a14:useLocalDpi xmlns:a14="http://schemas.microsoft.com/office/drawing/2010/main" val="0"/>
+                        </a:ext>
+                      </a:extLst>
+                    </a:blip>
                     <a:stretch>
                       <a:fillRect/>
                     </a:stretch>
@@ -1530,7 +2844,7 @@
                   <pic:spPr>
                     <a:xfrm>
                       <a:off x="0" y="0"/>
-                      <a:ext cx="3971925" cy="1438275"/>
+                      <a:ext cx="3076575" cy="2257425"/>
                     </a:xfrm>
                     <a:prstGeom prst="rect">
                       <a:avLst/>
@@ -1539,47 +2853,330 @@
                 </pic:pic>
               </a:graphicData>
             </a:graphic>
-          </wp:inline>
+          </wp:anchor>
         </w:drawing>
       </w:r>
     </w:p>
     <w:p>
       <w:pPr>
-        <w:bidi/>
-        <w:ind w:firstLine="360"/>
-        <w:rPr>
+        <w:pStyle w:val="ListParagraph"/>
+        <w:numPr>
+          <w:ilvl w:val="0"/>
+          <w:numId w:val="9"/>
+        </w:numPr>
+        <w:bidi/>
+        <w:rPr>
+          <w:rtl/>
+        </w:rPr>
+      </w:pPr>
+      <w:r>
+        <w:rPr>
+          <w:rFonts w:hint="cs"/>
+          <w:rtl/>
+        </w:rPr>
+        <w:t>השינוי הוא קטן אבל התוצאה משתנה מהר יותר</w:t>
+      </w:r>
+    </w:p>
+    <w:p>
+      <w:pPr>
+        <w:bidi/>
+        <w:rPr>
+          <w:b/>
+          <w:bCs/>
           <w:u w:val="single"/>
           <w:rtl/>
         </w:rPr>
       </w:pPr>
-      <w:r>
-        <w:rPr>
+    </w:p>
+    <w:p>
+      <w:pPr>
+        <w:bidi/>
+        <w:rPr>
+          <w:b/>
+          <w:bCs/>
           <w:u w:val="single"/>
-        </w:rPr>
-        <w:t>All-ins Cases</w:t>
-      </w:r>
-      <w:r>
-        <w:rPr>
-          <w:rFonts w:hint="cs"/>
+          <w:rtl/>
+        </w:rPr>
+      </w:pPr>
+    </w:p>
+    <w:p>
+      <w:pPr>
+        <w:bidi/>
+        <w:rPr>
+          <w:b/>
+          <w:bCs/>
           <w:u w:val="single"/>
           <w:rtl/>
         </w:rPr>
-        <w:t>:</w:t>
-      </w:r>
-    </w:p>
-    <w:p>
-      <w:pPr>
-        <w:bidi/>
-      </w:pPr>
-      <w:r>
-        <w:rPr>
+      </w:pPr>
+    </w:p>
+    <w:p>
+      <w:pPr>
+        <w:bidi/>
+        <w:rPr>
+          <w:b/>
+          <w:bCs/>
+          <w:u w:val="single"/>
+          <w:rtl/>
+        </w:rPr>
+      </w:pPr>
+      <w:r>
+        <w:rPr>
+          <w:rFonts w:cs="Arial"/>
+          <w:b/>
+          <w:bCs/>
           <w:noProof/>
+          <w:u w:val="single"/>
+          <w:rtl/>
+        </w:rPr>
+        <w:lastRenderedPageBreak/>
+        <mc:AlternateContent>
+          <mc:Choice Requires="wps">
+            <w:drawing>
+              <wp:anchor distT="45720" distB="45720" distL="114300" distR="114300" simplePos="0" relativeHeight="251666432" behindDoc="0" locked="0" layoutInCell="1" allowOverlap="1" wp14:anchorId="37C6A6C0" wp14:editId="34027251">
+                <wp:simplePos x="0" y="0"/>
+                <wp:positionH relativeFrom="column">
+                  <wp:posOffset>3992651</wp:posOffset>
+                </wp:positionH>
+                <wp:positionV relativeFrom="paragraph">
+                  <wp:posOffset>171425</wp:posOffset>
+                </wp:positionV>
+                <wp:extent cx="1111885" cy="270510"/>
+                <wp:effectExtent l="0" t="0" r="12065" b="15240"/>
+                <wp:wrapSquare wrapText="bothSides"/>
+                <wp:docPr id="8" name="Text Box 8"/>
+                <wp:cNvGraphicFramePr>
+                  <a:graphicFrameLocks xmlns:a="http://schemas.openxmlformats.org/drawingml/2006/main"/>
+                </wp:cNvGraphicFramePr>
+                <a:graphic xmlns:a="http://schemas.openxmlformats.org/drawingml/2006/main">
+                  <a:graphicData uri="http://schemas.microsoft.com/office/word/2010/wordprocessingShape">
+                    <wps:wsp>
+                      <wps:cNvSpPr txBox="1">
+                        <a:spLocks noChangeArrowheads="1"/>
+                      </wps:cNvSpPr>
+                      <wps:spPr bwMode="auto">
+                        <a:xfrm>
+                          <a:off x="0" y="0"/>
+                          <a:ext cx="1111885" cy="270510"/>
+                        </a:xfrm>
+                        <a:prstGeom prst="rect">
+                          <a:avLst/>
+                        </a:prstGeom>
+                        <a:solidFill>
+                          <a:srgbClr val="FFFFFF"/>
+                        </a:solidFill>
+                        <a:ln w="9525">
+                          <a:solidFill>
+                            <a:srgbClr val="000000"/>
+                          </a:solidFill>
+                          <a:miter lim="800000"/>
+                          <a:headEnd/>
+                          <a:tailEnd/>
+                        </a:ln>
+                      </wps:spPr>
+                      <wps:txbx>
+                        <w:txbxContent>
+                          <w:p>
+                            <w:r>
+                              <w:rPr>
+                                <w:b/>
+                                <w:bCs/>
+                                <w:u w:val="single"/>
+                              </w:rPr>
+                              <w:t>Epsilon</w:t>
+                            </w:r>
+                            <w:r>
+                              <w:t xml:space="preserve"> = 0.2</w:t>
+                            </w:r>
+                          </w:p>
+                        </w:txbxContent>
+                      </wps:txbx>
+                      <wps:bodyPr rot="0" vert="horz" wrap="square" lIns="91440" tIns="45720" rIns="91440" bIns="45720" anchor="t" anchorCtr="0">
+                        <a:noAutofit/>
+                      </wps:bodyPr>
+                    </wps:wsp>
+                  </a:graphicData>
+                </a:graphic>
+                <wp14:sizeRelH relativeFrom="margin">
+                  <wp14:pctWidth>0</wp14:pctWidth>
+                </wp14:sizeRelH>
+                <wp14:sizeRelV relativeFrom="margin">
+                  <wp14:pctHeight>0</wp14:pctHeight>
+                </wp14:sizeRelV>
+              </wp:anchor>
+            </w:drawing>
+          </mc:Choice>
+          <mc:Fallback>
+            <w:pict>
+              <v:shape w14:anchorId="37C6A6C0" id="Text Box 8" o:spid="_x0000_s1028" type="#_x0000_t202" style="position:absolute;left:0;text-align:left;margin-left:314.4pt;margin-top:13.5pt;width:87.55pt;height:21.3pt;z-index:251666432;visibility:visible;mso-wrap-style:square;mso-width-percent:0;mso-height-percent:0;mso-wrap-distance-left:9pt;mso-wrap-distance-top:3.6pt;mso-wrap-distance-right:9pt;mso-wrap-distance-bottom:3.6pt;mso-position-horizontal:absolute;mso-position-horizontal-relative:text;mso-position-vertical:absolute;mso-position-vertical-relative:text;mso-width-percent:0;mso-height-percent:0;mso-width-relative:margin;mso-height-relative:margin;v-text-anchor:top" o:gfxdata="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">
+                <v:textbox>
+                  <w:txbxContent>
+                    <w:p>
+                      <w:r>
+                        <w:rPr>
+                          <w:b/>
+                          <w:bCs/>
+                          <w:u w:val="single"/>
+                        </w:rPr>
+                        <w:t>Epsilon</w:t>
+                      </w:r>
+                      <w:r>
+                        <w:t xml:space="preserve"> </w:t>
+                      </w:r>
+                      <w:r>
+                        <w:t>= 0.2</w:t>
+                      </w:r>
+                    </w:p>
+                  </w:txbxContent>
+                </v:textbox>
+                <w10:wrap type="square"/>
+              </v:shape>
+            </w:pict>
+          </mc:Fallback>
+        </mc:AlternateContent>
+      </w:r>
+      <w:r>
+        <w:rPr>
+          <w:rFonts w:cs="Arial"/>
+          <w:b/>
+          <w:bCs/>
+          <w:noProof/>
+          <w:u w:val="single"/>
+          <w:rtl/>
+        </w:rPr>
+        <mc:AlternateContent>
+          <mc:Choice Requires="wps">
+            <w:drawing>
+              <wp:anchor distT="45720" distB="45720" distL="114300" distR="114300" simplePos="0" relativeHeight="251665408" behindDoc="0" locked="0" layoutInCell="1" allowOverlap="1" wp14:anchorId="62083202" wp14:editId="69B6E5AD">
+                <wp:simplePos x="0" y="0"/>
+                <wp:positionH relativeFrom="column">
+                  <wp:posOffset>478790</wp:posOffset>
+                </wp:positionH>
+                <wp:positionV relativeFrom="paragraph">
+                  <wp:posOffset>184150</wp:posOffset>
+                </wp:positionV>
+                <wp:extent cx="1111885" cy="270510"/>
+                <wp:effectExtent l="0" t="0" r="12065" b="15240"/>
+                <wp:wrapSquare wrapText="bothSides"/>
+                <wp:docPr id="7" name="Text Box 2"/>
+                <wp:cNvGraphicFramePr>
+                  <a:graphicFrameLocks xmlns:a="http://schemas.openxmlformats.org/drawingml/2006/main"/>
+                </wp:cNvGraphicFramePr>
+                <a:graphic xmlns:a="http://schemas.openxmlformats.org/drawingml/2006/main">
+                  <a:graphicData uri="http://schemas.microsoft.com/office/word/2010/wordprocessingShape">
+                    <wps:wsp>
+                      <wps:cNvSpPr txBox="1">
+                        <a:spLocks noChangeArrowheads="1"/>
+                      </wps:cNvSpPr>
+                      <wps:spPr bwMode="auto">
+                        <a:xfrm>
+                          <a:off x="0" y="0"/>
+                          <a:ext cx="1111885" cy="270510"/>
+                        </a:xfrm>
+                        <a:prstGeom prst="rect">
+                          <a:avLst/>
+                        </a:prstGeom>
+                        <a:solidFill>
+                          <a:srgbClr val="FFFFFF"/>
+                        </a:solidFill>
+                        <a:ln w="9525">
+                          <a:solidFill>
+                            <a:srgbClr val="000000"/>
+                          </a:solidFill>
+                          <a:miter lim="800000"/>
+                          <a:headEnd/>
+                          <a:tailEnd/>
+                        </a:ln>
+                      </wps:spPr>
+                      <wps:txbx>
+                        <w:txbxContent>
+                          <w:p>
+                            <w:r>
+                              <w:rPr>
+                                <w:b/>
+                                <w:bCs/>
+                                <w:u w:val="single"/>
+                              </w:rPr>
+                              <w:t>Epsilon</w:t>
+                            </w:r>
+                            <w:r>
+                              <w:t xml:space="preserve"> = 0.1</w:t>
+                            </w:r>
+                          </w:p>
+                        </w:txbxContent>
+                      </wps:txbx>
+                      <wps:bodyPr rot="0" vert="horz" wrap="square" lIns="91440" tIns="45720" rIns="91440" bIns="45720" anchor="t" anchorCtr="0">
+                        <a:noAutofit/>
+                      </wps:bodyPr>
+                    </wps:wsp>
+                  </a:graphicData>
+                </a:graphic>
+                <wp14:sizeRelH relativeFrom="margin">
+                  <wp14:pctWidth>0</wp14:pctWidth>
+                </wp14:sizeRelH>
+                <wp14:sizeRelV relativeFrom="margin">
+                  <wp14:pctHeight>0</wp14:pctHeight>
+                </wp14:sizeRelV>
+              </wp:anchor>
+            </w:drawing>
+          </mc:Choice>
+          <mc:Fallback>
+            <w:pict>
+              <v:shape w14:anchorId="62083202" id="_x0000_s1029" type="#_x0000_t202" style="position:absolute;left:0;text-align:left;margin-left:37.7pt;margin-top:14.5pt;width:87.55pt;height:21.3pt;z-index:251665408;visibility:visible;mso-wrap-style:square;mso-width-percent:0;mso-height-percent:0;mso-wrap-distance-left:9pt;mso-wrap-distance-top:3.6pt;mso-wrap-distance-right:9pt;mso-wrap-distance-bottom:3.6pt;mso-position-horizontal:absolute;mso-position-horizontal-relative:text;mso-position-vertical:absolute;mso-position-vertical-relative:text;mso-width-percent:0;mso-height-percent:0;mso-width-relative:margin;mso-height-relative:margin;v-text-anchor:top" o:gfxdata="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">
+                <v:textbox>
+                  <w:txbxContent>
+                    <w:p>
+                      <w:r>
+                        <w:rPr>
+                          <w:b/>
+                          <w:bCs/>
+                          <w:u w:val="single"/>
+                        </w:rPr>
+                        <w:t>Epsilon</w:t>
+                      </w:r>
+                      <w:r>
+                        <w:t xml:space="preserve"> </w:t>
+                      </w:r>
+                      <w:r>
+                        <w:t>= 0.1</w:t>
+                      </w:r>
+                    </w:p>
+                  </w:txbxContent>
+                </v:textbox>
+                <w10:wrap type="square"/>
+              </v:shape>
+            </w:pict>
+          </mc:Fallback>
+        </mc:AlternateContent>
+      </w:r>
+    </w:p>
+    <w:p>
+      <w:pPr>
+        <w:bidi/>
+        <w:rPr>
+          <w:b/>
+          <w:bCs/>
+          <w:u w:val="single"/>
+          <w:rtl/>
+        </w:rPr>
+      </w:pPr>
+      <w:r>
+        <w:rPr>
+          <w:noProof/>
         </w:rPr>
         <w:drawing>
-          <wp:inline distT="0" distB="0" distL="0" distR="0" wp14:anchorId="43371EC8" wp14:editId="2C20783D">
-            <wp:extent cx="3971925" cy="1571625"/>
-            <wp:effectExtent l="0" t="0" r="9525" b="9525"/>
-            <wp:docPr id="16" name="Picture 16"/>
+          <wp:anchor distT="0" distB="0" distL="114300" distR="114300" simplePos="0" relativeHeight="251667456" behindDoc="0" locked="0" layoutInCell="1" allowOverlap="1" wp14:anchorId="07647FA9" wp14:editId="7A45A4D1">
+            <wp:simplePos x="0" y="0"/>
+            <wp:positionH relativeFrom="column">
+              <wp:posOffset>-534670</wp:posOffset>
+            </wp:positionH>
+            <wp:positionV relativeFrom="paragraph">
+              <wp:posOffset>358775</wp:posOffset>
+            </wp:positionV>
+            <wp:extent cx="2705100" cy="2078990"/>
+            <wp:effectExtent l="0" t="0" r="0" b="0"/>
+            <wp:wrapSquare wrapText="bothSides"/>
+            <wp:docPr id="21" name="Picture 21"/>
             <wp:cNvGraphicFramePr>
               <a:graphicFrameLocks xmlns:a="http://schemas.openxmlformats.org/drawingml/2006/main" noChangeAspect="1"/>
             </wp:cNvGraphicFramePr>
@@ -1591,7 +3188,13 @@
                     <pic:cNvPicPr/>
                   </pic:nvPicPr>
                   <pic:blipFill>
-                    <a:blip r:embed="rId12"/>
+                    <a:blip r:embed="rId15" cstate="print">
+                      <a:extLst>
+                        <a:ext uri="{28A0092B-C50C-407E-A947-70E740481C1C}">
+                          <a14:useLocalDpi xmlns:a14="http://schemas.microsoft.com/office/drawing/2010/main" val="0"/>
+                        </a:ext>
+                      </a:extLst>
+                    </a:blip>
                     <a:stretch>
                       <a:fillRect/>
                     </a:stretch>
@@ -1599,7 +3202,7 @@
                   <pic:spPr>
                     <a:xfrm>
                       <a:off x="0" y="0"/>
-                      <a:ext cx="3971925" cy="1571625"/>
+                      <a:ext cx="2705100" cy="2078990"/>
                     </a:xfrm>
                     <a:prstGeom prst="rect">
                       <a:avLst/>
@@ -1608,7 +3211,13 @@
                 </pic:pic>
               </a:graphicData>
             </a:graphic>
-          </wp:inline>
+            <wp14:sizeRelH relativeFrom="margin">
+              <wp14:pctWidth>0</wp14:pctWidth>
+            </wp14:sizeRelH>
+            <wp14:sizeRelV relativeFrom="margin">
+              <wp14:pctHeight>0</wp14:pctHeight>
+            </wp14:sizeRelV>
+          </wp:anchor>
         </w:drawing>
       </w:r>
     </w:p>
@@ -1616,538 +3225,21 @@
       <w:pPr>
         <w:bidi/>
         <w:rPr>
-          <w:rFonts w:hint="cs"/>
-          <w:rtl/>
-        </w:rPr>
-      </w:pPr>
-    </w:p>
-    <w:p>
-      <w:pPr>
-        <w:bidi/>
+          <w:b/>
+          <w:bCs/>
+          <w:u w:val="single"/>
+          <w:rtl/>
+        </w:rPr>
       </w:pPr>
       <w:r>
         <w:rPr>
           <w:noProof/>
         </w:rPr>
-        <w:lastRenderedPageBreak/>
         <w:drawing>
-          <wp:inline distT="0" distB="0" distL="0" distR="0" wp14:anchorId="6CABE3BD" wp14:editId="194CC811">
-            <wp:extent cx="3952875" cy="1571625"/>
-            <wp:effectExtent l="0" t="0" r="9525" b="9525"/>
-            <wp:docPr id="17" name="Picture 17"/>
-            <wp:cNvGraphicFramePr>
-              <a:graphicFrameLocks xmlns:a="http://schemas.openxmlformats.org/drawingml/2006/main" noChangeAspect="1"/>
-            </wp:cNvGraphicFramePr>
-            <a:graphic xmlns:a="http://schemas.openxmlformats.org/drawingml/2006/main">
-              <a:graphicData uri="http://schemas.openxmlformats.org/drawingml/2006/picture">
-                <pic:pic xmlns:pic="http://schemas.openxmlformats.org/drawingml/2006/picture">
-                  <pic:nvPicPr>
-                    <pic:cNvPr id="1" name=""/>
-                    <pic:cNvPicPr/>
-                  </pic:nvPicPr>
-                  <pic:blipFill>
-                    <a:blip r:embed="rId13"/>
-                    <a:stretch>
-                      <a:fillRect/>
-                    </a:stretch>
-                  </pic:blipFill>
-                  <pic:spPr>
-                    <a:xfrm>
-                      <a:off x="0" y="0"/>
-                      <a:ext cx="3952875" cy="1571625"/>
-                    </a:xfrm>
-                    <a:prstGeom prst="rect">
-                      <a:avLst/>
-                    </a:prstGeom>
-                  </pic:spPr>
-                </pic:pic>
-              </a:graphicData>
-            </a:graphic>
-          </wp:inline>
-        </w:drawing>
-      </w:r>
-    </w:p>
-    <w:p>
-      <w:pPr>
-        <w:bidi/>
-      </w:pPr>
-      <w:r>
-        <w:rPr>
-          <w:noProof/>
-        </w:rPr>
-        <w:drawing>
-          <wp:inline distT="0" distB="0" distL="0" distR="0" wp14:anchorId="691711F6" wp14:editId="3518FDAF">
-            <wp:extent cx="3943350" cy="1447800"/>
-            <wp:effectExtent l="0" t="0" r="0" b="0"/>
-            <wp:docPr id="18" name="Picture 18"/>
-            <wp:cNvGraphicFramePr>
-              <a:graphicFrameLocks xmlns:a="http://schemas.openxmlformats.org/drawingml/2006/main" noChangeAspect="1"/>
-            </wp:cNvGraphicFramePr>
-            <a:graphic xmlns:a="http://schemas.openxmlformats.org/drawingml/2006/main">
-              <a:graphicData uri="http://schemas.openxmlformats.org/drawingml/2006/picture">
-                <pic:pic xmlns:pic="http://schemas.openxmlformats.org/drawingml/2006/picture">
-                  <pic:nvPicPr>
-                    <pic:cNvPr id="1" name=""/>
-                    <pic:cNvPicPr/>
-                  </pic:nvPicPr>
-                  <pic:blipFill>
-                    <a:blip r:embed="rId14"/>
-                    <a:stretch>
-                      <a:fillRect/>
-                    </a:stretch>
-                  </pic:blipFill>
-                  <pic:spPr>
-                    <a:xfrm>
-                      <a:off x="0" y="0"/>
-                      <a:ext cx="3943350" cy="1447800"/>
-                    </a:xfrm>
-                    <a:prstGeom prst="rect">
-                      <a:avLst/>
-                    </a:prstGeom>
-                  </pic:spPr>
-                </pic:pic>
-              </a:graphicData>
-            </a:graphic>
-          </wp:inline>
-        </w:drawing>
-      </w:r>
-    </w:p>
-    <w:p>
-      <w:pPr>
-        <w:pStyle w:val="ListParagraph"/>
-        <w:numPr>
-          <w:ilvl w:val="0"/>
-          <w:numId w:val="5"/>
-        </w:numPr>
-        <w:bidi/>
-        <w:rPr>
-          <w:u w:val="single"/>
-        </w:rPr>
-      </w:pPr>
-      <w:r>
-        <w:rPr>
-          <w:rFonts w:hint="cs"/>
-          <w:u w:val="single"/>
-          <w:rtl/>
-        </w:rPr>
-        <w:t>פרמטרים של האלגוריתם:</w:t>
-      </w:r>
-    </w:p>
-    <w:p>
-      <w:pPr>
-        <w:bidi/>
-        <w:rPr>
-          <w:b/>
-          <w:bCs/>
-          <w:rtl/>
-        </w:rPr>
-      </w:pPr>
-      <w:r>
-        <w:rPr>
-          <w:b/>
-          <w:bCs/>
-        </w:rPr>
-        <w:t>GAMA=0.1,</w:t>
-      </w:r>
-      <w:r>
-        <w:rPr>
-          <w:b/>
-          <w:bCs/>
-        </w:rPr>
-        <w:t xml:space="preserve"> </w:t>
-      </w:r>
-      <w:r>
-        <w:rPr>
-          <w:b/>
-          <w:bCs/>
-        </w:rPr>
-        <w:t>EPSILON=0.</w:t>
-      </w:r>
-      <w:r>
-        <w:rPr>
-          <w:b/>
-          <w:bCs/>
-        </w:rPr>
-        <w:t>1</w:t>
-      </w:r>
-      <w:r>
-        <w:rPr>
-          <w:b/>
-          <w:bCs/>
-        </w:rPr>
-        <w:t>,</w:t>
-      </w:r>
-      <w:r>
-        <w:rPr>
-          <w:b/>
-          <w:bCs/>
-        </w:rPr>
-        <w:t xml:space="preserve"> </w:t>
-      </w:r>
-      <w:r>
-        <w:rPr>
-          <w:b/>
-          <w:bCs/>
-        </w:rPr>
-        <w:t>ALPHA=0.</w:t>
-      </w:r>
-      <w:r>
-        <w:rPr>
-          <w:b/>
-          <w:bCs/>
-        </w:rPr>
-        <w:t>2</w:t>
-      </w:r>
-    </w:p>
-    <w:p>
-      <w:pPr>
-        <w:pStyle w:val="ListParagraph"/>
-        <w:numPr>
-          <w:ilvl w:val="0"/>
-          <w:numId w:val="9"/>
-        </w:numPr>
-        <w:bidi/>
-        <w:rPr>
-          <w:rtl/>
-        </w:rPr>
-      </w:pPr>
-      <w:r>
-        <w:rPr>
-          <w:rFonts w:hint="cs"/>
-          <w:rtl/>
-        </w:rPr>
-        <w:t xml:space="preserve">שינוי של </w:t>
-      </w:r>
-      <w:r>
-        <w:t>epsilon</w:t>
-      </w:r>
-      <w:r>
-        <w:rPr>
-          <w:rFonts w:hint="cs"/>
-          <w:rtl/>
-        </w:rPr>
-        <w:t xml:space="preserve"> גדל מ-</w:t>
-      </w:r>
-      <w:r>
-        <w:t>0.1</w:t>
-      </w:r>
-      <w:r>
-        <w:rPr>
-          <w:rFonts w:hint="cs"/>
-          <w:rtl/>
-        </w:rPr>
-        <w:t xml:space="preserve"> ל-</w:t>
-      </w:r>
-      <w:r>
-        <w:t>0.7</w:t>
-      </w:r>
-      <w:r>
-        <w:rPr>
-          <w:rFonts w:hint="cs"/>
-          <w:rtl/>
-        </w:rPr>
-        <w:t xml:space="preserve"> והשפיע לטובה על ממוצע הנצחונות של הסוכן החכם בזמן משחק הבדיקה (</w:t>
-      </w:r>
-      <w:r>
-        <w:t>57.9%</w:t>
-      </w:r>
-      <w:r>
-        <w:rPr>
-          <w:rFonts w:hint="cs"/>
-          <w:rtl/>
-        </w:rPr>
-        <w:t xml:space="preserve"> נצחונות אל מול 54.4%</w:t>
-      </w:r>
-      <w:r>
-        <w:t>(</w:t>
-      </w:r>
-    </w:p>
-    <w:p>
-      <w:pPr>
-        <w:pStyle w:val="ListParagraph"/>
-        <w:numPr>
-          <w:ilvl w:val="0"/>
-          <w:numId w:val="9"/>
-        </w:numPr>
-        <w:bidi/>
-        <w:rPr>
-          <w:rtl/>
-        </w:rPr>
-      </w:pPr>
-      <w:r>
-        <w:rPr>
-          <w:rFonts w:hint="cs"/>
-          <w:rtl/>
-        </w:rPr>
-        <w:t xml:space="preserve">שינוי של </w:t>
-      </w:r>
-      <w:r>
-        <w:t>G</w:t>
-      </w:r>
-      <w:r>
-        <w:t>ama</w:t>
-      </w:r>
-      <w:r>
-        <w:rPr>
-          <w:rFonts w:hint="cs"/>
-          <w:rtl/>
-        </w:rPr>
-        <w:t xml:space="preserve"> מ-0.1 ל-0.7 גרר עליה של אחוז הנצחונות מ-54.4% ל-55.3% מכיוון </w:t>
-      </w:r>
-      <w:r>
-        <w:rPr>
-          <w:rFonts w:hint="cs"/>
-          <w:rtl/>
-        </w:rPr>
-        <w:t xml:space="preserve">שנתן משקל גבוה יותר לפונקציה בהמשך נוסחת העדכון שמכניסה </w:t>
-      </w:r>
-      <w:r>
-        <w:rPr>
-          <w:rFonts w:hint="cs"/>
-          <w:rtl/>
-        </w:rPr>
-        <w:t>מידע ל-</w:t>
-      </w:r>
-      <w:r>
-        <w:t>reward/penalty</w:t>
-      </w:r>
-      <w:r>
-        <w:rPr>
-          <w:rFonts w:hint="cs"/>
-          <w:rtl/>
-        </w:rPr>
-        <w:t xml:space="preserve"> כפונקציה של ערכי הפעולות הנוכחיים שיש בטבלה</w:t>
-      </w:r>
-    </w:p>
-    <w:p>
-      <w:pPr>
-        <w:pStyle w:val="ListParagraph"/>
-        <w:numPr>
-          <w:ilvl w:val="0"/>
-          <w:numId w:val="9"/>
-        </w:numPr>
-        <w:bidi/>
-        <w:rPr>
-          <w:rFonts w:hint="cs"/>
-          <w:rtl/>
-        </w:rPr>
-      </w:pPr>
-      <w:r>
-        <w:rPr>
-          <w:rFonts w:hint="cs"/>
-          <w:rtl/>
-        </w:rPr>
-        <w:t xml:space="preserve">שינוי של </w:t>
-      </w:r>
-      <w:r>
-        <w:t>alpha</w:t>
-      </w:r>
-      <w:r>
-        <w:rPr>
-          <w:rFonts w:hint="cs"/>
-          <w:rtl/>
-        </w:rPr>
-        <w:t xml:space="preserve"> מ-0.2 ל-0.7 גרר ירידה של אחוז ההצלחות עם עליית כמות האיטרציות</w:t>
-      </w:r>
-    </w:p>
-    <w:p>
-      <w:pPr>
-        <w:bidi/>
-        <w:rPr>
-          <w:u w:val="single"/>
-          <w:rtl/>
-        </w:rPr>
-      </w:pPr>
-    </w:p>
-    <w:p>
-      <w:pPr>
-        <w:bidi/>
-        <w:rPr>
-          <w:u w:val="single"/>
-          <w:rtl/>
-        </w:rPr>
-      </w:pPr>
-    </w:p>
-    <w:p>
-      <w:pPr>
-        <w:bidi/>
-        <w:rPr>
-          <w:u w:val="single"/>
-          <w:rtl/>
-        </w:rPr>
-      </w:pPr>
-    </w:p>
-    <w:p>
-      <w:pPr>
-        <w:bidi/>
-        <w:rPr>
-          <w:u w:val="single"/>
-          <w:rtl/>
-        </w:rPr>
-      </w:pPr>
-    </w:p>
-    <w:p>
-      <w:pPr>
-        <w:bidi/>
-        <w:rPr>
-          <w:u w:val="single"/>
-          <w:rtl/>
-        </w:rPr>
-      </w:pPr>
-    </w:p>
-    <w:p>
-      <w:pPr>
-        <w:bidi/>
-        <w:rPr>
-          <w:u w:val="single"/>
-          <w:rtl/>
-        </w:rPr>
-      </w:pPr>
-    </w:p>
-    <w:p>
-      <w:pPr>
-        <w:bidi/>
-        <w:rPr>
-          <w:u w:val="single"/>
-          <w:rtl/>
-        </w:rPr>
-      </w:pPr>
-    </w:p>
-    <w:p>
-      <w:pPr>
-        <w:bidi/>
-        <w:rPr>
-          <w:u w:val="single"/>
-          <w:rtl/>
-        </w:rPr>
-      </w:pPr>
-    </w:p>
-    <w:p>
-      <w:pPr>
-        <w:bidi/>
-        <w:rPr>
-          <w:u w:val="single"/>
-          <w:rtl/>
-        </w:rPr>
-      </w:pPr>
-    </w:p>
-    <w:p>
-      <w:pPr>
-        <w:bidi/>
-        <w:rPr>
-          <w:u w:val="single"/>
-          <w:rtl/>
-        </w:rPr>
-      </w:pPr>
-    </w:p>
-    <w:p>
-      <w:pPr>
-        <w:bidi/>
-        <w:rPr>
-          <w:u w:val="single"/>
-          <w:rtl/>
-        </w:rPr>
-      </w:pPr>
-    </w:p>
-    <w:p>
-      <w:pPr>
-        <w:bidi/>
-        <w:rPr>
-          <w:u w:val="single"/>
-          <w:rtl/>
-        </w:rPr>
-      </w:pPr>
-    </w:p>
-    <w:p>
-      <w:pPr>
-        <w:bidi/>
-        <w:rPr>
-          <w:u w:val="single"/>
-          <w:rtl/>
-        </w:rPr>
-      </w:pPr>
-      <w:r>
-        <w:rPr>
-          <w:rFonts w:hint="cs"/>
-          <w:u w:val="single"/>
-          <w:rtl/>
-        </w:rPr>
-        <w:lastRenderedPageBreak/>
-        <w:t>רגישות של התוצאות:</w:t>
-      </w:r>
-    </w:p>
-    <w:p>
-      <w:pPr>
-        <w:bidi/>
-        <w:rPr>
-          <w:rtl/>
-        </w:rPr>
-      </w:pPr>
-      <w:r>
-        <w:rPr>
-          <w:rFonts w:hint="cs"/>
-          <w:rtl/>
-        </w:rPr>
-        <w:t>ניתן להבחין שתוצאות הלמידה והיישום תלויות באופן משמעותי בפרמטרים שהוצגו הנ"ל</w:t>
-      </w:r>
-    </w:p>
-    <w:p>
-      <w:pPr>
-        <w:bidi/>
-      </w:pPr>
-      <w:r>
-        <w:rPr>
-          <w:rFonts w:hint="cs"/>
-          <w:rtl/>
-        </w:rPr>
-        <w:t>ניתן לראות את הגרף של (על אותם כמות איטרציות):</w:t>
-      </w:r>
-    </w:p>
-    <w:p>
-      <w:pPr>
-        <w:bidi/>
-        <w:rPr>
-          <w:b/>
-          <w:bCs/>
-          <w:u w:val="single"/>
-          <w:rtl/>
-        </w:rPr>
-      </w:pPr>
-      <w:r>
-        <w:rPr>
-          <w:b/>
-          <w:bCs/>
-          <w:u w:val="single"/>
-        </w:rPr>
-        <w:t>Alpha=0.1</w:t>
-      </w:r>
-      <w:r>
-        <w:rPr>
-          <w:rFonts w:hint="cs"/>
-          <w:b/>
-          <w:bCs/>
-          <w:u w:val="single"/>
-          <w:rtl/>
-        </w:rPr>
-        <w:t>:</w:t>
-      </w:r>
-    </w:p>
-    <w:p>
-      <w:pPr>
-        <w:bidi/>
-        <w:rPr>
-          <w:rtl/>
-        </w:rPr>
-      </w:pPr>
-      <w:r>
-        <w:rPr>
-          <w:noProof/>
-        </w:rPr>
-        <w:drawing>
-          <wp:inline distT="0" distB="0" distL="0" distR="0" wp14:anchorId="00C7B994" wp14:editId="6A9CE2C2">
-            <wp:extent cx="3076575" cy="2257425"/>
-            <wp:effectExtent l="0" t="0" r="9525" b="9525"/>
-            <wp:docPr id="19" name="Picture 19"/>
+          <wp:inline distT="0" distB="0" distL="0" distR="0" wp14:anchorId="5FE5B859" wp14:editId="71950AC4">
+            <wp:extent cx="2830177" cy="2175045"/>
+            <wp:effectExtent l="0" t="0" r="8890" b="0"/>
+            <wp:docPr id="23" name="Picture 23"/>
             <wp:cNvGraphicFramePr>
               <a:graphicFrameLocks xmlns:a="http://schemas.openxmlformats.org/drawingml/2006/main" noChangeAspect="1"/>
             </wp:cNvGraphicFramePr>
@@ -2167,7 +3259,7 @@
                   <pic:spPr>
                     <a:xfrm>
                       <a:off x="0" y="0"/>
-                      <a:ext cx="3076575" cy="2257425"/>
+                      <a:ext cx="2846000" cy="2187206"/>
                     </a:xfrm>
                     <a:prstGeom prst="rect">
                       <a:avLst/>
@@ -2182,45 +3274,294 @@
     </w:p>
     <w:p>
       <w:pPr>
+        <w:pStyle w:val="ListParagraph"/>
+        <w:numPr>
+          <w:ilvl w:val="0"/>
+          <w:numId w:val="9"/>
+        </w:numPr>
+        <w:bidi/>
+      </w:pPr>
+      <w:r>
+        <w:rPr>
+          <w:rFonts w:hint="cs"/>
+          <w:rtl/>
+        </w:rPr>
+        <w:t>השינוי הוא קטן אבל התוצאה מתחילה בכמות ניצחונו</w:t>
+      </w:r>
+      <w:r>
+        <w:rPr>
+          <w:rFonts w:hint="eastAsia"/>
+          <w:rtl/>
+        </w:rPr>
+        <w:t>ת</w:t>
+      </w:r>
+      <w:r>
+        <w:rPr>
+          <w:rFonts w:hint="cs"/>
+          <w:rtl/>
+        </w:rPr>
+        <w:t xml:space="preserve"> פחותה ואז עולה מהר</w:t>
+      </w:r>
+    </w:p>
+    <w:p>
+      <w:pPr>
         <w:bidi/>
         <w:rPr>
           <w:b/>
           <w:bCs/>
           <w:u w:val="single"/>
-        </w:rPr>
-      </w:pPr>
-      <w:r>
-        <w:rPr>
-          <w:b/>
-          <w:bCs/>
-          <w:u w:val="single"/>
-        </w:rPr>
-        <w:t>Alpha=0.2</w:t>
-      </w:r>
-      <w:r>
-        <w:rPr>
-          <w:rFonts w:hint="cs"/>
-          <w:b/>
-          <w:bCs/>
-          <w:u w:val="single"/>
-          <w:rtl/>
-        </w:rPr>
-        <w:t>:</w:t>
-      </w:r>
-    </w:p>
-    <w:p>
-      <w:pPr>
-        <w:bidi/>
-      </w:pPr>
-      <w:r>
-        <w:rPr>
+          <w:rtl/>
+        </w:rPr>
+      </w:pPr>
+    </w:p>
+    <w:p>
+      <w:pPr>
+        <w:bidi/>
+        <w:rPr>
+          <w:rtl/>
+        </w:rPr>
+      </w:pPr>
+      <w:r>
+        <w:rPr>
+          <w:rFonts w:cs="Arial"/>
           <w:noProof/>
+          <w:rtl/>
+        </w:rPr>
+        <mc:AlternateContent>
+          <mc:Choice Requires="wps">
+            <w:drawing>
+              <wp:anchor distT="45720" distB="45720" distL="114300" distR="114300" simplePos="0" relativeHeight="251676672" behindDoc="0" locked="0" layoutInCell="1" allowOverlap="1" wp14:anchorId="14335BF7" wp14:editId="3346A4EB">
+                <wp:simplePos x="0" y="0"/>
+                <wp:positionH relativeFrom="column">
+                  <wp:posOffset>390830</wp:posOffset>
+                </wp:positionH>
+                <wp:positionV relativeFrom="paragraph">
+                  <wp:posOffset>0</wp:posOffset>
+                </wp:positionV>
+                <wp:extent cx="1111885" cy="270510"/>
+                <wp:effectExtent l="0" t="0" r="12065" b="15240"/>
+                <wp:wrapSquare wrapText="bothSides"/>
+                <wp:docPr id="9" name="Text Box 2"/>
+                <wp:cNvGraphicFramePr>
+                  <a:graphicFrameLocks xmlns:a="http://schemas.openxmlformats.org/drawingml/2006/main"/>
+                </wp:cNvGraphicFramePr>
+                <a:graphic xmlns:a="http://schemas.openxmlformats.org/drawingml/2006/main">
+                  <a:graphicData uri="http://schemas.microsoft.com/office/word/2010/wordprocessingShape">
+                    <wps:wsp>
+                      <wps:cNvSpPr txBox="1">
+                        <a:spLocks noChangeArrowheads="1"/>
+                      </wps:cNvSpPr>
+                      <wps:spPr bwMode="auto">
+                        <a:xfrm>
+                          <a:off x="0" y="0"/>
+                          <a:ext cx="1111885" cy="270510"/>
+                        </a:xfrm>
+                        <a:prstGeom prst="rect">
+                          <a:avLst/>
+                        </a:prstGeom>
+                        <a:solidFill>
+                          <a:srgbClr val="FFFFFF"/>
+                        </a:solidFill>
+                        <a:ln w="9525">
+                          <a:solidFill>
+                            <a:srgbClr val="000000"/>
+                          </a:solidFill>
+                          <a:miter lim="800000"/>
+                          <a:headEnd/>
+                          <a:tailEnd/>
+                        </a:ln>
+                      </wps:spPr>
+                      <wps:txbx>
+                        <w:txbxContent>
+                          <w:p>
+                            <w:r>
+                              <w:rPr>
+                                <w:b/>
+                                <w:bCs/>
+                                <w:u w:val="single"/>
+                              </w:rPr>
+                              <w:t>gamma</w:t>
+                            </w:r>
+                            <w:r>
+                              <w:t xml:space="preserve"> = 0.1</w:t>
+                            </w:r>
+                          </w:p>
+                        </w:txbxContent>
+                      </wps:txbx>
+                      <wps:bodyPr rot="0" vert="horz" wrap="square" lIns="91440" tIns="45720" rIns="91440" bIns="45720" anchor="t" anchorCtr="0">
+                        <a:noAutofit/>
+                      </wps:bodyPr>
+                    </wps:wsp>
+                  </a:graphicData>
+                </a:graphic>
+                <wp14:sizeRelH relativeFrom="margin">
+                  <wp14:pctWidth>0</wp14:pctWidth>
+                </wp14:sizeRelH>
+                <wp14:sizeRelV relativeFrom="margin">
+                  <wp14:pctHeight>0</wp14:pctHeight>
+                </wp14:sizeRelV>
+              </wp:anchor>
+            </w:drawing>
+          </mc:Choice>
+          <mc:Fallback>
+            <w:pict>
+              <v:shape w14:anchorId="14335BF7" id="_x0000_s1030" type="#_x0000_t202" style="position:absolute;left:0;text-align:left;margin-left:30.75pt;margin-top:0;width:87.55pt;height:21.3pt;z-index:251676672;visibility:visible;mso-wrap-style:square;mso-width-percent:0;mso-height-percent:0;mso-wrap-distance-left:9pt;mso-wrap-distance-top:3.6pt;mso-wrap-distance-right:9pt;mso-wrap-distance-bottom:3.6pt;mso-position-horizontal:absolute;mso-position-horizontal-relative:text;mso-position-vertical:absolute;mso-position-vertical-relative:text;mso-width-percent:0;mso-height-percent:0;mso-width-relative:margin;mso-height-relative:margin;v-text-anchor:top" o:gfxdata="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">
+                <v:textbox>
+                  <w:txbxContent>
+                    <w:p>
+                      <w:r>
+                        <w:rPr>
+                          <w:b/>
+                          <w:bCs/>
+                          <w:u w:val="single"/>
+                        </w:rPr>
+                        <w:t>gamma</w:t>
+                      </w:r>
+                      <w:r>
+                        <w:t xml:space="preserve"> = 0.1</w:t>
+                      </w:r>
+                    </w:p>
+                  </w:txbxContent>
+                </v:textbox>
+                <w10:wrap type="square"/>
+              </v:shape>
+            </w:pict>
+          </mc:Fallback>
+        </mc:AlternateContent>
+      </w:r>
+      <w:r>
+        <w:rPr>
+          <w:rFonts w:cs="Arial"/>
+          <w:noProof/>
+          <w:rtl/>
+        </w:rPr>
+        <mc:AlternateContent>
+          <mc:Choice Requires="wps">
+            <w:drawing>
+              <wp:anchor distT="45720" distB="45720" distL="114300" distR="114300" simplePos="0" relativeHeight="251677696" behindDoc="0" locked="0" layoutInCell="1" allowOverlap="1" wp14:anchorId="0CC94326" wp14:editId="3FF1994E">
+                <wp:simplePos x="0" y="0"/>
+                <wp:positionH relativeFrom="column">
+                  <wp:posOffset>3999789</wp:posOffset>
+                </wp:positionH>
+                <wp:positionV relativeFrom="paragraph">
+                  <wp:posOffset>178</wp:posOffset>
+                </wp:positionV>
+                <wp:extent cx="1111885" cy="270510"/>
+                <wp:effectExtent l="0" t="0" r="12065" b="15240"/>
+                <wp:wrapSquare wrapText="bothSides"/>
+                <wp:docPr id="10" name="Text Box 10"/>
+                <wp:cNvGraphicFramePr>
+                  <a:graphicFrameLocks xmlns:a="http://schemas.openxmlformats.org/drawingml/2006/main"/>
+                </wp:cNvGraphicFramePr>
+                <a:graphic xmlns:a="http://schemas.openxmlformats.org/drawingml/2006/main">
+                  <a:graphicData uri="http://schemas.microsoft.com/office/word/2010/wordprocessingShape">
+                    <wps:wsp>
+                      <wps:cNvSpPr txBox="1">
+                        <a:spLocks noChangeArrowheads="1"/>
+                      </wps:cNvSpPr>
+                      <wps:spPr bwMode="auto">
+                        <a:xfrm>
+                          <a:off x="0" y="0"/>
+                          <a:ext cx="1111885" cy="270510"/>
+                        </a:xfrm>
+                        <a:prstGeom prst="rect">
+                          <a:avLst/>
+                        </a:prstGeom>
+                        <a:solidFill>
+                          <a:srgbClr val="FFFFFF"/>
+                        </a:solidFill>
+                        <a:ln w="9525">
+                          <a:solidFill>
+                            <a:srgbClr val="000000"/>
+                          </a:solidFill>
+                          <a:miter lim="800000"/>
+                          <a:headEnd/>
+                          <a:tailEnd/>
+                        </a:ln>
+                      </wps:spPr>
+                      <wps:txbx>
+                        <w:txbxContent>
+                          <w:p>
+                            <w:r>
+                              <w:rPr>
+                                <w:b/>
+                                <w:bCs/>
+                                <w:u w:val="single"/>
+                              </w:rPr>
+                              <w:t>gamma</w:t>
+                            </w:r>
+                            <w:r>
+                              <w:t xml:space="preserve"> = 0.2</w:t>
+                            </w:r>
+                          </w:p>
+                        </w:txbxContent>
+                      </wps:txbx>
+                      <wps:bodyPr rot="0" vert="horz" wrap="square" lIns="91440" tIns="45720" rIns="91440" bIns="45720" anchor="t" anchorCtr="0">
+                        <a:noAutofit/>
+                      </wps:bodyPr>
+                    </wps:wsp>
+                  </a:graphicData>
+                </a:graphic>
+                <wp14:sizeRelH relativeFrom="margin">
+                  <wp14:pctWidth>0</wp14:pctWidth>
+                </wp14:sizeRelH>
+                <wp14:sizeRelV relativeFrom="margin">
+                  <wp14:pctHeight>0</wp14:pctHeight>
+                </wp14:sizeRelV>
+              </wp:anchor>
+            </w:drawing>
+          </mc:Choice>
+          <mc:Fallback>
+            <w:pict>
+              <v:shape w14:anchorId="0CC94326" id="Text Box 10" o:spid="_x0000_s1031" type="#_x0000_t202" style="position:absolute;left:0;text-align:left;margin-left:314.95pt;margin-top:0;width:87.55pt;height:21.3pt;z-index:251677696;visibility:visible;mso-wrap-style:square;mso-width-percent:0;mso-height-percent:0;mso-wrap-distance-left:9pt;mso-wrap-distance-top:3.6pt;mso-wrap-distance-right:9pt;mso-wrap-distance-bottom:3.6pt;mso-position-horizontal:absolute;mso-position-horizontal-relative:text;mso-position-vertical:absolute;mso-position-vertical-relative:text;mso-width-percent:0;mso-height-percent:0;mso-width-relative:margin;mso-height-relative:margin;v-text-anchor:top" o:gfxdata="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">
+                <v:textbox>
+                  <w:txbxContent>
+                    <w:p>
+                      <w:r>
+                        <w:rPr>
+                          <w:b/>
+                          <w:bCs/>
+                          <w:u w:val="single"/>
+                        </w:rPr>
+                        <w:t>gamma</w:t>
+                      </w:r>
+                      <w:r>
+                        <w:t xml:space="preserve"> = 0.2</w:t>
+                      </w:r>
+                    </w:p>
+                  </w:txbxContent>
+                </v:textbox>
+                <w10:wrap type="square"/>
+              </v:shape>
+            </w:pict>
+          </mc:Fallback>
+        </mc:AlternateContent>
+      </w:r>
+    </w:p>
+    <w:p>
+      <w:pPr>
+        <w:bidi/>
+        <w:rPr>
+          <w:rtl/>
+        </w:rPr>
+      </w:pPr>
+      <w:r>
+        <w:rPr>
+          <w:noProof/>
         </w:rPr>
         <w:drawing>
-          <wp:inline distT="0" distB="0" distL="0" distR="0" wp14:anchorId="2072700F" wp14:editId="4F3F3488">
-            <wp:extent cx="3086100" cy="2371725"/>
-            <wp:effectExtent l="0" t="0" r="0" b="9525"/>
-            <wp:docPr id="20" name="Picture 20"/>
+          <wp:anchor distT="0" distB="0" distL="114300" distR="114300" simplePos="0" relativeHeight="251678720" behindDoc="0" locked="0" layoutInCell="1" allowOverlap="1" wp14:anchorId="4B6CEC9A" wp14:editId="33374F51">
+            <wp:simplePos x="0" y="0"/>
+            <wp:positionH relativeFrom="column">
+              <wp:posOffset>3269285</wp:posOffset>
+            </wp:positionH>
+            <wp:positionV relativeFrom="paragraph">
+              <wp:posOffset>141605</wp:posOffset>
+            </wp:positionV>
+            <wp:extent cx="2596515" cy="2194560"/>
+            <wp:effectExtent l="0" t="0" r="0" b="0"/>
+            <wp:wrapSquare wrapText="bothSides"/>
+            <wp:docPr id="24" name="Picture 24"/>
             <wp:cNvGraphicFramePr>
               <a:graphicFrameLocks xmlns:a="http://schemas.openxmlformats.org/drawingml/2006/main" noChangeAspect="1"/>
             </wp:cNvGraphicFramePr>
@@ -2232,7 +3573,13 @@
                     <pic:cNvPicPr/>
                   </pic:nvPicPr>
                   <pic:blipFill>
-                    <a:blip r:embed="rId16"/>
+                    <a:blip r:embed="rId17" cstate="print">
+                      <a:extLst>
+                        <a:ext uri="{28A0092B-C50C-407E-A947-70E740481C1C}">
+                          <a14:useLocalDpi xmlns:a14="http://schemas.microsoft.com/office/drawing/2010/main" val="0"/>
+                        </a:ext>
+                      </a:extLst>
+                    </a:blip>
                     <a:stretch>
                       <a:fillRect/>
                     </a:stretch>
@@ -2240,7 +3587,7 @@
                   <pic:spPr>
                     <a:xfrm>
                       <a:off x="0" y="0"/>
-                      <a:ext cx="3086100" cy="2371725"/>
+                      <a:ext cx="2596515" cy="2194560"/>
                     </a:xfrm>
                     <a:prstGeom prst="rect">
                       <a:avLst/>
@@ -2249,218 +3596,31 @@
                 </pic:pic>
               </a:graphicData>
             </a:graphic>
-          </wp:inline>
+            <wp14:sizeRelH relativeFrom="margin">
+              <wp14:pctWidth>0</wp14:pctWidth>
+            </wp14:sizeRelH>
+            <wp14:sizeRelV relativeFrom="margin">
+              <wp14:pctHeight>0</wp14:pctHeight>
+            </wp14:sizeRelV>
+          </wp:anchor>
         </w:drawing>
       </w:r>
-    </w:p>
-    <w:p>
-      <w:pPr>
-        <w:pStyle w:val="ListParagraph"/>
-        <w:numPr>
-          <w:ilvl w:val="0"/>
-          <w:numId w:val="9"/>
-        </w:numPr>
-        <w:bidi/>
-        <w:rPr>
-          <w:rtl/>
-        </w:rPr>
-      </w:pPr>
-      <w:r>
-        <w:rPr>
-          <w:rFonts w:hint="cs"/>
-          <w:rtl/>
-        </w:rPr>
-        <w:t>השינוי הוא קטן אבל התוצאה משתנה מהר יותר</w:t>
-      </w:r>
-    </w:p>
-    <w:p>
-      <w:pPr>
-        <w:bidi/>
-        <w:rPr>
-          <w:b/>
-          <w:bCs/>
-          <w:u w:val="single"/>
-          <w:rtl/>
-        </w:rPr>
-      </w:pPr>
-    </w:p>
-    <w:p>
-      <w:pPr>
-        <w:bidi/>
-        <w:rPr>
-          <w:b/>
-          <w:bCs/>
-          <w:u w:val="single"/>
-          <w:rtl/>
-        </w:rPr>
-      </w:pPr>
-    </w:p>
-    <w:p>
-      <w:pPr>
-        <w:bidi/>
-        <w:rPr>
-          <w:b/>
-          <w:bCs/>
-          <w:u w:val="single"/>
-          <w:rtl/>
-        </w:rPr>
-      </w:pPr>
-    </w:p>
-    <w:p>
-      <w:pPr>
-        <w:bidi/>
-        <w:rPr>
-          <w:b/>
-          <w:bCs/>
-          <w:u w:val="single"/>
-          <w:rtl/>
-        </w:rPr>
-      </w:pPr>
-    </w:p>
-    <w:p>
-      <w:pPr>
-        <w:bidi/>
-        <w:rPr>
-          <w:b/>
-          <w:bCs/>
-          <w:u w:val="single"/>
-          <w:rtl/>
-        </w:rPr>
-      </w:pPr>
-    </w:p>
-    <w:p>
-      <w:pPr>
-        <w:bidi/>
-        <w:rPr>
-          <w:b/>
-          <w:bCs/>
-          <w:u w:val="single"/>
-          <w:rtl/>
-        </w:rPr>
-      </w:pPr>
-    </w:p>
-    <w:p>
-      <w:pPr>
-        <w:bidi/>
-        <w:rPr>
-          <w:b/>
-          <w:bCs/>
-          <w:u w:val="single"/>
-          <w:rtl/>
-        </w:rPr>
-      </w:pPr>
-      <w:r>
-        <w:rPr>
-          <w:b/>
-          <w:bCs/>
-          <w:u w:val="single"/>
-        </w:rPr>
-        <w:lastRenderedPageBreak/>
-        <w:t>Epsilon=0.1</w:t>
-      </w:r>
-      <w:r>
-        <w:rPr>
-          <w:rFonts w:hint="cs"/>
-          <w:b/>
-          <w:bCs/>
-          <w:u w:val="single"/>
-          <w:rtl/>
-        </w:rPr>
-        <w:t>:</w:t>
-      </w:r>
-    </w:p>
-    <w:p>
-      <w:pPr>
-        <w:bidi/>
-        <w:rPr>
-          <w:rtl/>
-        </w:rPr>
-      </w:pPr>
       <w:r>
         <w:rPr>
           <w:noProof/>
         </w:rPr>
         <w:drawing>
-          <wp:inline distT="0" distB="0" distL="0" distR="0" wp14:anchorId="07647FA9" wp14:editId="35822719">
-            <wp:extent cx="3086100" cy="2371725"/>
+          <wp:anchor distT="0" distB="0" distL="114300" distR="114300" simplePos="0" relativeHeight="251668480" behindDoc="0" locked="0" layoutInCell="1" allowOverlap="1" wp14:anchorId="1A1DB605" wp14:editId="1E998827">
+            <wp:simplePos x="0" y="0"/>
+            <wp:positionH relativeFrom="column">
+              <wp:posOffset>-116790</wp:posOffset>
+            </wp:positionH>
+            <wp:positionV relativeFrom="paragraph">
+              <wp:posOffset>141783</wp:posOffset>
+            </wp:positionV>
+            <wp:extent cx="2291715" cy="2143125"/>
             <wp:effectExtent l="0" t="0" r="0" b="9525"/>
-            <wp:docPr id="21" name="Picture 21"/>
-            <wp:cNvGraphicFramePr>
-              <a:graphicFrameLocks xmlns:a="http://schemas.openxmlformats.org/drawingml/2006/main" noChangeAspect="1"/>
-            </wp:cNvGraphicFramePr>
-            <a:graphic xmlns:a="http://schemas.openxmlformats.org/drawingml/2006/main">
-              <a:graphicData uri="http://schemas.openxmlformats.org/drawingml/2006/picture">
-                <pic:pic xmlns:pic="http://schemas.openxmlformats.org/drawingml/2006/picture">
-                  <pic:nvPicPr>
-                    <pic:cNvPr id="1" name=""/>
-                    <pic:cNvPicPr/>
-                  </pic:nvPicPr>
-                  <pic:blipFill>
-                    <a:blip r:embed="rId16"/>
-                    <a:stretch>
-                      <a:fillRect/>
-                    </a:stretch>
-                  </pic:blipFill>
-                  <pic:spPr>
-                    <a:xfrm>
-                      <a:off x="0" y="0"/>
-                      <a:ext cx="3086100" cy="2371725"/>
-                    </a:xfrm>
-                    <a:prstGeom prst="rect">
-                      <a:avLst/>
-                    </a:prstGeom>
-                  </pic:spPr>
-                </pic:pic>
-              </a:graphicData>
-            </a:graphic>
-          </wp:inline>
-        </w:drawing>
-      </w:r>
-    </w:p>
-    <w:p>
-      <w:pPr>
-        <w:bidi/>
-        <w:rPr>
-          <w:b/>
-          <w:bCs/>
-          <w:u w:val="single"/>
-          <w:rtl/>
-        </w:rPr>
-      </w:pPr>
-      <w:r>
-        <w:rPr>
-          <w:b/>
-          <w:bCs/>
-          <w:u w:val="single"/>
-        </w:rPr>
-        <w:t>Epsilon=0.2</w:t>
-      </w:r>
-      <w:r>
-        <w:rPr>
-          <w:rFonts w:hint="cs"/>
-          <w:b/>
-          <w:bCs/>
-          <w:u w:val="single"/>
-          <w:rtl/>
-        </w:rPr>
-        <w:t>:</w:t>
-      </w:r>
-    </w:p>
-    <w:p>
-      <w:pPr>
-        <w:bidi/>
-        <w:rPr>
-          <w:rtl/>
-        </w:rPr>
-      </w:pPr>
-      <w:r>
-        <w:rPr>
-          <w:noProof/>
-        </w:rPr>
-        <w:drawing>
-          <wp:inline distT="0" distB="0" distL="0" distR="0" wp14:anchorId="1A1DB605" wp14:editId="332C0D7C">
-            <wp:extent cx="3086100" cy="2886075"/>
-            <wp:effectExtent l="0" t="0" r="0" b="9525"/>
+            <wp:wrapSquare wrapText="bothSides"/>
             <wp:docPr id="22" name="Picture 22"/>
             <wp:cNvGraphicFramePr>
               <a:graphicFrameLocks xmlns:a="http://schemas.openxmlformats.org/drawingml/2006/main" noChangeAspect="1"/>
@@ -2473,7 +3633,13 @@
                     <pic:cNvPicPr/>
                   </pic:nvPicPr>
                   <pic:blipFill>
-                    <a:blip r:embed="rId17"/>
+                    <a:blip r:embed="rId18" cstate="print">
+                      <a:extLst>
+                        <a:ext uri="{28A0092B-C50C-407E-A947-70E740481C1C}">
+                          <a14:useLocalDpi xmlns:a14="http://schemas.microsoft.com/office/drawing/2010/main" val="0"/>
+                        </a:ext>
+                      </a:extLst>
+                    </a:blip>
                     <a:stretch>
                       <a:fillRect/>
                     </a:stretch>
@@ -2481,7 +3647,7 @@
                   <pic:spPr>
                     <a:xfrm>
                       <a:off x="0" y="0"/>
-                      <a:ext cx="3086100" cy="2886075"/>
+                      <a:ext cx="2291715" cy="2143125"/>
                     </a:xfrm>
                     <a:prstGeom prst="rect">
                       <a:avLst/>
@@ -2490,9 +3656,73 @@
                 </pic:pic>
               </a:graphicData>
             </a:graphic>
-          </wp:inline>
+            <wp14:sizeRelH relativeFrom="margin">
+              <wp14:pctWidth>0</wp14:pctWidth>
+            </wp14:sizeRelH>
+            <wp14:sizeRelV relativeFrom="margin">
+              <wp14:pctHeight>0</wp14:pctHeight>
+            </wp14:sizeRelV>
+          </wp:anchor>
         </w:drawing>
       </w:r>
+    </w:p>
+    <w:p>
+      <w:pPr>
+        <w:bidi/>
+        <w:rPr>
+          <w:rtl/>
+        </w:rPr>
+      </w:pPr>
+    </w:p>
+    <w:p>
+      <w:pPr>
+        <w:bidi/>
+        <w:rPr>
+          <w:rtl/>
+        </w:rPr>
+      </w:pPr>
+    </w:p>
+    <w:p>
+      <w:pPr>
+        <w:bidi/>
+        <w:rPr>
+          <w:rtl/>
+        </w:rPr>
+      </w:pPr>
+    </w:p>
+    <w:p>
+      <w:pPr>
+        <w:bidi/>
+        <w:rPr>
+          <w:rtl/>
+        </w:rPr>
+      </w:pPr>
+    </w:p>
+    <w:p>
+      <w:pPr>
+        <w:bidi/>
+        <w:rPr>
+          <w:rtl/>
+        </w:rPr>
+      </w:pPr>
+    </w:p>
+    <w:p>
+      <w:pPr>
+        <w:bidi/>
+      </w:pPr>
+    </w:p>
+    <w:p>
+      <w:pPr>
+        <w:bidi/>
+      </w:pPr>
+    </w:p>
+    <w:p>
+      <w:pPr>
+        <w:bidi/>
+        <w:rPr>
+          <w:rtl/>
+        </w:rPr>
+      </w:pPr>
     </w:p>
     <w:p>
       <w:pPr>
@@ -2502,74 +3732,17 @@
           <w:numId w:val="9"/>
         </w:numPr>
         <w:bidi/>
-      </w:pPr>
-      <w:r>
-        <w:rPr>
-          <w:rFonts w:hint="cs"/>
-          <w:rtl/>
-        </w:rPr>
-        <w:t>השינוי הוא קטן אבל התוצאה מתחילה בכמות נצחונות פחותה ואז עולה</w:t>
-      </w:r>
-      <w:r>
-        <w:rPr>
-          <w:rFonts w:hint="cs"/>
-          <w:rtl/>
-        </w:rPr>
-        <w:t xml:space="preserve"> מהר</w:t>
-      </w:r>
-    </w:p>
-    <w:p>
-      <w:pPr>
-        <w:bidi/>
-        <w:rPr>
-          <w:rtl/>
-        </w:rPr>
-      </w:pPr>
-    </w:p>
-    <w:p>
-      <w:pPr>
-        <w:bidi/>
-        <w:rPr>
-          <w:rtl/>
-        </w:rPr>
-      </w:pPr>
-    </w:p>
-    <w:p>
-      <w:pPr>
-        <w:bidi/>
-        <w:rPr>
-          <w:rtl/>
-        </w:rPr>
-      </w:pPr>
-    </w:p>
-    <w:p>
-      <w:pPr>
-        <w:bidi/>
-        <w:rPr>
-          <w:rtl/>
-        </w:rPr>
-      </w:pPr>
-    </w:p>
-    <w:p>
-      <w:pPr>
-        <w:bidi/>
-        <w:rPr>
-          <w:rtl/>
-        </w:rPr>
-      </w:pPr>
-    </w:p>
-    <w:p>
-      <w:pPr>
-        <w:bidi/>
-        <w:rPr>
-          <w:rtl/>
-        </w:rPr>
-      </w:pPr>
-    </w:p>
-    <w:p>
-      <w:pPr>
-        <w:bidi/>
-      </w:pPr>
+        <w:rPr>
+          <w:rtl/>
+        </w:rPr>
+      </w:pPr>
+      <w:r>
+        <w:rPr>
+          <w:rFonts w:hint="cs"/>
+          <w:rtl/>
+        </w:rPr>
+        <w:t>שינויים מהירים יותר בעקבות עדכון משמעותי יותר של השלב הבא</w:t>
+      </w:r>
     </w:p>
     <w:p>
       <w:pPr>
@@ -2581,206 +3754,139 @@
           <w:rtl/>
         </w:rPr>
       </w:pPr>
-      <w:r>
+    </w:p>
+    <w:p>
+      <w:pPr>
+        <w:bidi/>
         <w:rPr>
           <w:b/>
           <w:bCs/>
           <w:u w:val="single"/>
+          <w:rtl/>
+        </w:rPr>
+      </w:pPr>
+    </w:p>
+    <w:p>
+      <w:pPr>
+        <w:bidi/>
+        <w:rPr>
+          <w:b/>
+          <w:bCs/>
+          <w:u w:val="single"/>
+          <w:rtl/>
+        </w:rPr>
+      </w:pPr>
+    </w:p>
+    <w:p>
+      <w:pPr>
+        <w:bidi/>
+        <w:rPr>
+          <w:b/>
+          <w:bCs/>
+          <w:u w:val="single"/>
+          <w:rtl/>
+        </w:rPr>
+      </w:pPr>
+    </w:p>
+    <w:p>
+      <w:pPr>
+        <w:bidi/>
+        <w:rPr>
+          <w:b/>
+          <w:bCs/>
+          <w:u w:val="single"/>
+        </w:rPr>
+      </w:pPr>
+    </w:p>
+    <w:p>
+      <w:pPr>
+        <w:bidi/>
+        <w:rPr>
+          <w:b/>
+          <w:bCs/>
+          <w:u w:val="single"/>
+        </w:rPr>
+      </w:pPr>
+    </w:p>
+    <w:p>
+      <w:pPr>
+        <w:bidi/>
+        <w:rPr>
+          <w:b/>
+          <w:bCs/>
+          <w:sz w:val="44"/>
+          <w:szCs w:val="44"/>
+          <w:rtl/>
+        </w:rPr>
+      </w:pPr>
+      <w:r>
+        <w:rPr>
+          <w:rFonts w:hint="cs"/>
+          <w:b/>
+          <w:bCs/>
+          <w:sz w:val="44"/>
+          <w:szCs w:val="44"/>
+          <w:rtl/>
         </w:rPr>
         <w:lastRenderedPageBreak/>
-        <w:t>Gama=0.1</w:t>
-      </w:r>
-      <w:r>
-        <w:rPr>
-          <w:rFonts w:hint="cs"/>
-          <w:b/>
-          <w:bCs/>
-          <w:u w:val="single"/>
-          <w:rtl/>
-        </w:rPr>
-        <w:t>:</w:t>
-      </w:r>
-    </w:p>
-    <w:p>
-      <w:pPr>
-        <w:bidi/>
-        <w:rPr>
-          <w:rtl/>
-        </w:rPr>
-      </w:pPr>
-      <w:r>
-        <w:rPr>
-          <w:noProof/>
-        </w:rPr>
-        <w:drawing>
-          <wp:inline distT="0" distB="0" distL="0" distR="0" wp14:anchorId="4E7A0169" wp14:editId="3994F84E">
-            <wp:extent cx="3086100" cy="2371725"/>
-            <wp:effectExtent l="0" t="0" r="0" b="9525"/>
-            <wp:docPr id="23" name="Picture 23"/>
-            <wp:cNvGraphicFramePr>
-              <a:graphicFrameLocks xmlns:a="http://schemas.openxmlformats.org/drawingml/2006/main" noChangeAspect="1"/>
-            </wp:cNvGraphicFramePr>
-            <a:graphic xmlns:a="http://schemas.openxmlformats.org/drawingml/2006/main">
-              <a:graphicData uri="http://schemas.openxmlformats.org/drawingml/2006/picture">
-                <pic:pic xmlns:pic="http://schemas.openxmlformats.org/drawingml/2006/picture">
-                  <pic:nvPicPr>
-                    <pic:cNvPr id="1" name=""/>
-                    <pic:cNvPicPr/>
-                  </pic:nvPicPr>
-                  <pic:blipFill>
-                    <a:blip r:embed="rId16"/>
-                    <a:stretch>
-                      <a:fillRect/>
-                    </a:stretch>
-                  </pic:blipFill>
-                  <pic:spPr>
-                    <a:xfrm>
-                      <a:off x="0" y="0"/>
-                      <a:ext cx="3086100" cy="2371725"/>
-                    </a:xfrm>
-                    <a:prstGeom prst="rect">
-                      <a:avLst/>
-                    </a:prstGeom>
-                  </pic:spPr>
-                </pic:pic>
-              </a:graphicData>
-            </a:graphic>
-          </wp:inline>
-        </w:drawing>
-      </w:r>
-    </w:p>
-    <w:p>
-      <w:pPr>
-        <w:bidi/>
-        <w:rPr>
-          <w:b/>
-          <w:bCs/>
-          <w:u w:val="single"/>
-          <w:rtl/>
-        </w:rPr>
-      </w:pPr>
-      <w:r>
-        <w:rPr>
-          <w:b/>
-          <w:bCs/>
-          <w:u w:val="single"/>
-        </w:rPr>
-        <w:t>Gama=0.2</w:t>
-      </w:r>
-      <w:r>
-        <w:rPr>
-          <w:rFonts w:hint="cs"/>
-          <w:b/>
-          <w:bCs/>
-          <w:u w:val="single"/>
-          <w:rtl/>
-        </w:rPr>
-        <w:t>:</w:t>
-      </w:r>
-    </w:p>
-    <w:p>
-      <w:pPr>
-        <w:bidi/>
-        <w:rPr>
-          <w:rtl/>
-        </w:rPr>
-      </w:pPr>
-      <w:r>
-        <w:rPr>
-          <w:noProof/>
-        </w:rPr>
-        <w:drawing>
-          <wp:inline distT="0" distB="0" distL="0" distR="0" wp14:anchorId="4B6CEC9A" wp14:editId="30730555">
-            <wp:extent cx="3076575" cy="2600325"/>
-            <wp:effectExtent l="0" t="0" r="9525" b="9525"/>
-            <wp:docPr id="24" name="Picture 24"/>
-            <wp:cNvGraphicFramePr>
-              <a:graphicFrameLocks xmlns:a="http://schemas.openxmlformats.org/drawingml/2006/main" noChangeAspect="1"/>
-            </wp:cNvGraphicFramePr>
-            <a:graphic xmlns:a="http://schemas.openxmlformats.org/drawingml/2006/main">
-              <a:graphicData uri="http://schemas.openxmlformats.org/drawingml/2006/picture">
-                <pic:pic xmlns:pic="http://schemas.openxmlformats.org/drawingml/2006/picture">
-                  <pic:nvPicPr>
-                    <pic:cNvPr id="1" name=""/>
-                    <pic:cNvPicPr/>
-                  </pic:nvPicPr>
-                  <pic:blipFill>
-                    <a:blip r:embed="rId18"/>
-                    <a:stretch>
-                      <a:fillRect/>
-                    </a:stretch>
-                  </pic:blipFill>
-                  <pic:spPr>
-                    <a:xfrm>
-                      <a:off x="0" y="0"/>
-                      <a:ext cx="3076575" cy="2600325"/>
-                    </a:xfrm>
-                    <a:prstGeom prst="rect">
-                      <a:avLst/>
-                    </a:prstGeom>
-                  </pic:spPr>
-                </pic:pic>
-              </a:graphicData>
-            </a:graphic>
-          </wp:inline>
-        </w:drawing>
-      </w:r>
-    </w:p>
-    <w:p>
-      <w:pPr>
-        <w:pStyle w:val="ListParagraph"/>
-        <w:numPr>
-          <w:ilvl w:val="0"/>
-          <w:numId w:val="9"/>
-        </w:numPr>
-        <w:bidi/>
-        <w:rPr>
-          <w:rFonts w:hint="cs"/>
-          <w:rtl/>
-        </w:rPr>
-      </w:pPr>
-      <w:r>
-        <w:rPr>
-          <w:rFonts w:hint="cs"/>
-          <w:rtl/>
-        </w:rPr>
-        <w:t>שינויים מהירים יותר בעקבות עדכון משמעותי יותר של השלב הבא</w:t>
-      </w:r>
-    </w:p>
-    <w:p>
-      <w:pPr>
-        <w:bidi/>
-        <w:rPr>
-          <w:b/>
-          <w:bCs/>
-          <w:u w:val="single"/>
-          <w:rtl/>
-        </w:rPr>
-      </w:pPr>
-      <w:r>
-        <w:rPr>
-          <w:rFonts w:hint="cs"/>
-          <w:b/>
-          <w:bCs/>
-          <w:u w:val="single"/>
-          <w:rtl/>
-        </w:rPr>
-        <w:t>סיכום:</w:t>
-      </w:r>
-    </w:p>
-    <w:p>
-      <w:pPr>
-        <w:bidi/>
-        <w:rPr>
-          <w:rtl/>
-        </w:rPr>
-      </w:pPr>
-      <w:r>
-        <w:rPr>
-          <w:rFonts w:hint="cs"/>
-          <w:rtl/>
-        </w:rPr>
-        <w:t>האלגוריתמיקה והתהליך כולה של למידת הסוכן היא מאוד משמעותית אבל כאשר יש לנו כבר מודל שניתן לאמן אותו באופן אידיאלי עובר חוט מאוד דק שצריך לחקור אותו בין סוכן טוב לסוכן לא טוב שתלוי בעיקר בפרמטרים ובכמות המשחקים שניתן לאמן אותו עליהם</w:t>
+        <w:t>סיכום</w:t>
+      </w:r>
+    </w:p>
+    <w:p>
+      <w:pPr>
+        <w:bidi/>
+        <w:rPr>
+          <w:rtl/>
+        </w:rPr>
+      </w:pPr>
+      <w:r>
+        <w:rPr>
+          <w:rFonts w:hint="cs"/>
+          <w:rtl/>
+        </w:rPr>
+        <w:t>האלגוריתמיקה והתהליך כולה של למידת הסוכן היא מאוד משמעותית</w:t>
+      </w:r>
+      <w:r>
+        <w:rPr>
+          <w:rFonts w:hint="cs"/>
+          <w:rtl/>
+        </w:rPr>
+        <w:t>,</w:t>
+      </w:r>
+      <w:r>
+        <w:rPr>
+          <w:rFonts w:hint="cs"/>
+          <w:rtl/>
+        </w:rPr>
+        <w:t xml:space="preserve"> אבל </w:t>
+      </w:r>
+      <w:r>
+        <w:rPr>
+          <w:rFonts w:hint="cs"/>
+          <w:rtl/>
+        </w:rPr>
+        <w:t>כ</w:t>
+      </w:r>
+      <w:r>
+        <w:rPr>
+          <w:rFonts w:hint="cs"/>
+          <w:rtl/>
+        </w:rPr>
+        <w:t>יש לנו כבר מודל שניתן לאמן אותו באופן אידיאלי עובר חוט מאוד דק שצריך לחקור אותו ב</w:t>
+      </w:r>
+      <w:r>
+        <w:rPr>
+          <w:rFonts w:hint="cs"/>
+          <w:rtl/>
+        </w:rPr>
+        <w:t>י</w:t>
+      </w:r>
+      <w:r>
+        <w:rPr>
+          <w:rFonts w:hint="cs"/>
+          <w:rtl/>
+        </w:rPr>
+        <w:t>ן סוכן טוב לסוכן לא טוב שתלוי בעיקר בפרמטרים ובכמות המשחקים שניתן לאמן אותו עליהם</w:t>
       </w:r>
       <w:r>
         <w:rPr>
@@ -2802,7 +3908,21 @@
           <w:rFonts w:hint="cs"/>
           <w:rtl/>
         </w:rPr>
-        <w:t xml:space="preserve">אם סכום הכסף משתנה הסטטיסטיקה תראה טיפה אחרת </w:t>
+        <w:t>אם סכום הכסף משתנה הסטטיסטיקה ת</w:t>
+      </w:r>
+      <w:r>
+        <w:rPr>
+          <w:rFonts w:hint="cs"/>
+          <w:rtl/>
+        </w:rPr>
+        <w:t>י</w:t>
+      </w:r>
+      <w:r>
+        <w:rPr>
+          <w:rFonts w:hint="cs"/>
+          <w:rtl/>
+        </w:rPr>
+        <w:t xml:space="preserve">ראה טיפה אחרת </w:t>
       </w:r>
       <w:r>
         <w:rPr>
@@ -2922,16 +4042,7 @@
           <w:rFonts w:hint="cs"/>
           <w:rtl/>
         </w:rPr>
-        <w:t xml:space="preserve"> תרד </w:t>
-      </w:r>
-      <w:bookmarkStart w:id="0" w:name="_GoBack"/>
-      <w:bookmarkEnd w:id="0"/>
-      <w:r>
-        <w:rPr>
-          <w:rFonts w:hint="cs"/>
-          <w:rtl/>
-        </w:rPr>
-        <w:t xml:space="preserve">משמעותית </w:t>
+        <w:t xml:space="preserve"> תרד משמעותית </w:t>
       </w:r>
       <w:r>
         <w:rPr>

</xml_diff>